<commit_message>
Modif rendu + ajout images pour tutoriel
</commit_message>
<xml_diff>
--- a/Rendu/RenduFinal-Worms.docx
+++ b/Rendu/RenduFinal-Worms.docx
@@ -119,7 +119,7 @@
           <w:color w:val="auto"/>
           <w:sz w:val="22"/>
           <w:szCs w:val="22"/>
-          <w:lang w:eastAsia="en-US"/>
+          <w:lang w:val="es-ES" w:eastAsia="en-US"/>
         </w:rPr>
         <w:id w:val="-787196561"/>
         <w:docPartObj>
@@ -172,7 +172,7 @@
             </w:rPr>
             <w:fldChar w:fldCharType="separate"/>
           </w:r>
-          <w:hyperlink w:anchor="_Toc509868080" w:history="1">
+          <w:hyperlink w:anchor="_Toc510096680" w:history="1">
             <w:r>
               <w:rPr>
                 <w:rStyle w:val="Lienhypertexte"/>
@@ -185,7 +185,6 @@
               <w:rPr>
                 <w:noProof/>
                 <w:webHidden/>
-                <w:lang w:val="fr-FR"/>
               </w:rPr>
               <w:tab/>
             </w:r>
@@ -193,7 +192,6 @@
               <w:rPr>
                 <w:noProof/>
                 <w:webHidden/>
-                <w:lang w:val="fr-FR"/>
               </w:rPr>
               <w:fldChar w:fldCharType="begin"/>
             </w:r>
@@ -201,22 +199,19 @@
               <w:rPr>
                 <w:noProof/>
                 <w:webHidden/>
-                <w:lang w:val="fr-FR"/>
-              </w:rPr>
-              <w:instrText xml:space="preserve"> PAGEREF _Toc509868080 \h </w:instrText>
+              </w:rPr>
+              <w:instrText xml:space="preserve"> PAGEREF _Toc510096680 \h </w:instrText>
             </w:r>
             <w:r>
               <w:rPr>
                 <w:noProof/>
                 <w:webHidden/>
-                <w:lang w:val="fr-FR"/>
               </w:rPr>
             </w:r>
             <w:r>
               <w:rPr>
                 <w:noProof/>
                 <w:webHidden/>
-                <w:lang w:val="fr-FR"/>
               </w:rPr>
               <w:fldChar w:fldCharType="separate"/>
             </w:r>
@@ -224,7 +219,6 @@
               <w:rPr>
                 <w:noProof/>
                 <w:webHidden/>
-                <w:lang w:val="fr-FR"/>
               </w:rPr>
               <w:t>1</w:t>
             </w:r>
@@ -232,7 +226,6 @@
               <w:rPr>
                 <w:noProof/>
                 <w:webHidden/>
-                <w:lang w:val="fr-FR"/>
               </w:rPr>
               <w:fldChar w:fldCharType="end"/>
             </w:r>
@@ -250,7 +243,7 @@
               <w:lang w:val="fr-FR" w:eastAsia="fr-FR"/>
             </w:rPr>
           </w:pPr>
-          <w:hyperlink w:anchor="_Toc509868081" w:history="1">
+          <w:hyperlink w:anchor="_Toc510096681" w:history="1">
             <w:r>
               <w:rPr>
                 <w:rStyle w:val="Lienhypertexte"/>
@@ -263,7 +256,6 @@
               <w:rPr>
                 <w:noProof/>
                 <w:webHidden/>
-                <w:lang w:val="fr-FR"/>
               </w:rPr>
               <w:tab/>
             </w:r>
@@ -271,7 +263,6 @@
               <w:rPr>
                 <w:noProof/>
                 <w:webHidden/>
-                <w:lang w:val="fr-FR"/>
               </w:rPr>
               <w:fldChar w:fldCharType="begin"/>
             </w:r>
@@ -279,22 +270,19 @@
               <w:rPr>
                 <w:noProof/>
                 <w:webHidden/>
-                <w:lang w:val="fr-FR"/>
-              </w:rPr>
-              <w:instrText xml:space="preserve"> PAGEREF _Toc509868081 \h </w:instrText>
+              </w:rPr>
+              <w:instrText xml:space="preserve"> PAGEREF _Toc510096681 \h </w:instrText>
             </w:r>
             <w:r>
               <w:rPr>
                 <w:noProof/>
                 <w:webHidden/>
-                <w:lang w:val="fr-FR"/>
               </w:rPr>
             </w:r>
             <w:r>
               <w:rPr>
                 <w:noProof/>
                 <w:webHidden/>
-                <w:lang w:val="fr-FR"/>
               </w:rPr>
               <w:fldChar w:fldCharType="separate"/>
             </w:r>
@@ -302,15 +290,13 @@
               <w:rPr>
                 <w:noProof/>
                 <w:webHidden/>
-                <w:lang w:val="fr-FR"/>
-              </w:rPr>
-              <w:t>1</w:t>
+              </w:rPr>
+              <w:t>2</w:t>
             </w:r>
             <w:r>
               <w:rPr>
                 <w:noProof/>
                 <w:webHidden/>
-                <w:lang w:val="fr-FR"/>
               </w:rPr>
               <w:fldChar w:fldCharType="end"/>
             </w:r>
@@ -328,7 +314,7 @@
               <w:lang w:val="fr-FR" w:eastAsia="fr-FR"/>
             </w:rPr>
           </w:pPr>
-          <w:hyperlink w:anchor="_Toc509868082" w:history="1">
+          <w:hyperlink w:anchor="_Toc510096682" w:history="1">
             <w:r>
               <w:rPr>
                 <w:rStyle w:val="Lienhypertexte"/>
@@ -341,7 +327,6 @@
               <w:rPr>
                 <w:noProof/>
                 <w:webHidden/>
-                <w:lang w:val="fr-FR"/>
               </w:rPr>
               <w:tab/>
             </w:r>
@@ -349,7 +334,6 @@
               <w:rPr>
                 <w:noProof/>
                 <w:webHidden/>
-                <w:lang w:val="fr-FR"/>
               </w:rPr>
               <w:fldChar w:fldCharType="begin"/>
             </w:r>
@@ -357,22 +341,19 @@
               <w:rPr>
                 <w:noProof/>
                 <w:webHidden/>
-                <w:lang w:val="fr-FR"/>
-              </w:rPr>
-              <w:instrText xml:space="preserve"> PAGEREF _Toc509868082 \h </w:instrText>
+              </w:rPr>
+              <w:instrText xml:space="preserve"> PAGEREF _Toc510096682 \h </w:instrText>
             </w:r>
             <w:r>
               <w:rPr>
                 <w:noProof/>
                 <w:webHidden/>
-                <w:lang w:val="fr-FR"/>
               </w:rPr>
             </w:r>
             <w:r>
               <w:rPr>
                 <w:noProof/>
                 <w:webHidden/>
-                <w:lang w:val="fr-FR"/>
               </w:rPr>
               <w:fldChar w:fldCharType="separate"/>
             </w:r>
@@ -380,7 +361,6 @@
               <w:rPr>
                 <w:noProof/>
                 <w:webHidden/>
-                <w:lang w:val="fr-FR"/>
               </w:rPr>
               <w:t>2</w:t>
             </w:r>
@@ -388,7 +368,6 @@
               <w:rPr>
                 <w:noProof/>
                 <w:webHidden/>
-                <w:lang w:val="fr-FR"/>
               </w:rPr>
               <w:fldChar w:fldCharType="end"/>
             </w:r>
@@ -406,7 +385,7 @@
               <w:lang w:val="fr-FR" w:eastAsia="fr-FR"/>
             </w:rPr>
           </w:pPr>
-          <w:hyperlink w:anchor="_Toc509868083" w:history="1">
+          <w:hyperlink w:anchor="_Toc510096683" w:history="1">
             <w:r>
               <w:rPr>
                 <w:rStyle w:val="Lienhypertexte"/>
@@ -419,7 +398,6 @@
               <w:rPr>
                 <w:noProof/>
                 <w:webHidden/>
-                <w:lang w:val="fr-FR"/>
               </w:rPr>
               <w:tab/>
             </w:r>
@@ -427,7 +405,6 @@
               <w:rPr>
                 <w:noProof/>
                 <w:webHidden/>
-                <w:lang w:val="fr-FR"/>
               </w:rPr>
               <w:fldChar w:fldCharType="begin"/>
             </w:r>
@@ -435,22 +412,19 @@
               <w:rPr>
                 <w:noProof/>
                 <w:webHidden/>
-                <w:lang w:val="fr-FR"/>
-              </w:rPr>
-              <w:instrText xml:space="preserve"> PAGEREF _Toc509868083 \h </w:instrText>
+              </w:rPr>
+              <w:instrText xml:space="preserve"> PAGEREF _Toc510096683 \h </w:instrText>
             </w:r>
             <w:r>
               <w:rPr>
                 <w:noProof/>
                 <w:webHidden/>
-                <w:lang w:val="fr-FR"/>
               </w:rPr>
             </w:r>
             <w:r>
               <w:rPr>
                 <w:noProof/>
                 <w:webHidden/>
-                <w:lang w:val="fr-FR"/>
               </w:rPr>
               <w:fldChar w:fldCharType="separate"/>
             </w:r>
@@ -458,7 +432,6 @@
               <w:rPr>
                 <w:noProof/>
                 <w:webHidden/>
-                <w:lang w:val="fr-FR"/>
               </w:rPr>
               <w:t>3</w:t>
             </w:r>
@@ -466,7 +439,6 @@
               <w:rPr>
                 <w:noProof/>
                 <w:webHidden/>
-                <w:lang w:val="fr-FR"/>
               </w:rPr>
               <w:fldChar w:fldCharType="end"/>
             </w:r>
@@ -484,7 +456,7 @@
               <w:lang w:val="fr-FR" w:eastAsia="fr-FR"/>
             </w:rPr>
           </w:pPr>
-          <w:hyperlink w:anchor="_Toc509868084" w:history="1">
+          <w:hyperlink w:anchor="_Toc510096684" w:history="1">
             <w:r>
               <w:rPr>
                 <w:rStyle w:val="Lienhypertexte"/>
@@ -497,7 +469,6 @@
               <w:rPr>
                 <w:noProof/>
                 <w:webHidden/>
-                <w:lang w:val="fr-FR"/>
               </w:rPr>
               <w:tab/>
             </w:r>
@@ -505,7 +476,6 @@
               <w:rPr>
                 <w:noProof/>
                 <w:webHidden/>
-                <w:lang w:val="fr-FR"/>
               </w:rPr>
               <w:fldChar w:fldCharType="begin"/>
             </w:r>
@@ -513,22 +483,19 @@
               <w:rPr>
                 <w:noProof/>
                 <w:webHidden/>
-                <w:lang w:val="fr-FR"/>
-              </w:rPr>
-              <w:instrText xml:space="preserve"> PAGEREF _Toc509868084 \h </w:instrText>
+              </w:rPr>
+              <w:instrText xml:space="preserve"> PAGEREF _Toc510096684 \h </w:instrText>
             </w:r>
             <w:r>
               <w:rPr>
                 <w:noProof/>
                 <w:webHidden/>
-                <w:lang w:val="fr-FR"/>
               </w:rPr>
             </w:r>
             <w:r>
               <w:rPr>
                 <w:noProof/>
                 <w:webHidden/>
-                <w:lang w:val="fr-FR"/>
               </w:rPr>
               <w:fldChar w:fldCharType="separate"/>
             </w:r>
@@ -536,7 +503,6 @@
               <w:rPr>
                 <w:noProof/>
                 <w:webHidden/>
-                <w:lang w:val="fr-FR"/>
               </w:rPr>
               <w:t>3</w:t>
             </w:r>
@@ -544,7 +510,6 @@
               <w:rPr>
                 <w:noProof/>
                 <w:webHidden/>
-                <w:lang w:val="fr-FR"/>
               </w:rPr>
               <w:fldChar w:fldCharType="end"/>
             </w:r>
@@ -562,7 +527,7 @@
               <w:lang w:val="fr-FR" w:eastAsia="fr-FR"/>
             </w:rPr>
           </w:pPr>
-          <w:hyperlink w:anchor="_Toc509868085" w:history="1">
+          <w:hyperlink w:anchor="_Toc510096685" w:history="1">
             <w:r>
               <w:rPr>
                 <w:rStyle w:val="Lienhypertexte"/>
@@ -575,7 +540,6 @@
               <w:rPr>
                 <w:noProof/>
                 <w:webHidden/>
-                <w:lang w:val="fr-FR"/>
               </w:rPr>
               <w:tab/>
             </w:r>
@@ -583,7 +547,6 @@
               <w:rPr>
                 <w:noProof/>
                 <w:webHidden/>
-                <w:lang w:val="fr-FR"/>
               </w:rPr>
               <w:fldChar w:fldCharType="begin"/>
             </w:r>
@@ -591,22 +554,19 @@
               <w:rPr>
                 <w:noProof/>
                 <w:webHidden/>
-                <w:lang w:val="fr-FR"/>
-              </w:rPr>
-              <w:instrText xml:space="preserve"> PAGEREF _Toc509868085 \h </w:instrText>
+              </w:rPr>
+              <w:instrText xml:space="preserve"> PAGEREF _Toc510096685 \h </w:instrText>
             </w:r>
             <w:r>
               <w:rPr>
                 <w:noProof/>
                 <w:webHidden/>
-                <w:lang w:val="fr-FR"/>
               </w:rPr>
             </w:r>
             <w:r>
               <w:rPr>
                 <w:noProof/>
                 <w:webHidden/>
-                <w:lang w:val="fr-FR"/>
               </w:rPr>
               <w:fldChar w:fldCharType="separate"/>
             </w:r>
@@ -614,15 +574,13 @@
               <w:rPr>
                 <w:noProof/>
                 <w:webHidden/>
-                <w:lang w:val="fr-FR"/>
-              </w:rPr>
-              <w:t>3</w:t>
+              </w:rPr>
+              <w:t>4</w:t>
             </w:r>
             <w:r>
               <w:rPr>
                 <w:noProof/>
                 <w:webHidden/>
-                <w:lang w:val="fr-FR"/>
               </w:rPr>
               <w:fldChar w:fldCharType="end"/>
             </w:r>
@@ -658,7 +616,7 @@
           <w:lang w:val="fr-FR"/>
         </w:rPr>
       </w:pPr>
-      <w:bookmarkStart w:id="0" w:name="_Toc509868080"/>
+      <w:bookmarkStart w:id="0" w:name="_Toc510096680"/>
       <w:r>
         <w:rPr>
           <w:lang w:val="fr-FR"/>
@@ -675,13 +633,23 @@
           <w:lang w:val="fr-FR"/>
         </w:rPr>
       </w:pPr>
+      <w:proofErr w:type="gramStart"/>
       <w:r>
         <w:rPr>
           <w:rFonts w:ascii="Cambria Math" w:hAnsi="Cambria Math"/>
           <w:highlight w:val="yellow"/>
           <w:lang w:val="fr-FR"/>
         </w:rPr>
-        <w:t>le cahier des charges de votre programme (quelles fonctionnalités sont proposées à l’utilisateur ?)</w:t>
+        <w:t>le</w:t>
+      </w:r>
+      <w:proofErr w:type="gramEnd"/>
+      <w:r>
+        <w:rPr>
+          <w:rFonts w:ascii="Cambria Math" w:hAnsi="Cambria Math"/>
+          <w:highlight w:val="yellow"/>
+          <w:lang w:val="fr-FR"/>
+        </w:rPr>
+        <w:t xml:space="preserve"> cahier des charges de votre programme (quelles fonctionnalités sont proposées à l’utilisateur ?)</w:t>
       </w:r>
     </w:p>
     <w:p>
@@ -717,7 +685,43 @@
           <w:highlight w:val="yellow"/>
           <w:lang w:val="fr-FR"/>
         </w:rPr>
-        <w:t>Le projet consiste à recréer le jeu “Worms”. Dans ce jeu, plusieurs “worms” s’affrontent sur une carte grâce à des armes variées (lance-roquettes, grenade, fusils, etc ...). Le but est de battre tous les joueurs.</w:t>
+        <w:t>Le projet consiste à recréer le jeu “Worms”. Dans ce jeu, plusieurs “</w:t>
+      </w:r>
+      <w:proofErr w:type="spellStart"/>
+      <w:r>
+        <w:rPr>
+          <w:rFonts w:ascii="Cambria Math" w:hAnsi="Cambria Math"/>
+          <w:highlight w:val="yellow"/>
+          <w:lang w:val="fr-FR"/>
+        </w:rPr>
+        <w:t>worms</w:t>
+      </w:r>
+      <w:proofErr w:type="spellEnd"/>
+      <w:r>
+        <w:rPr>
+          <w:rFonts w:ascii="Cambria Math" w:hAnsi="Cambria Math"/>
+          <w:highlight w:val="yellow"/>
+          <w:lang w:val="fr-FR"/>
+        </w:rPr>
+        <w:t xml:space="preserve">” s’affrontent sur une carte grâce à des armes variées (lance-roquettes, grenade, fusils, </w:t>
+      </w:r>
+      <w:proofErr w:type="spellStart"/>
+      <w:r>
+        <w:rPr>
+          <w:rFonts w:ascii="Cambria Math" w:hAnsi="Cambria Math"/>
+          <w:highlight w:val="yellow"/>
+          <w:lang w:val="fr-FR"/>
+        </w:rPr>
+        <w:t>etc</w:t>
+      </w:r>
+      <w:proofErr w:type="spellEnd"/>
+      <w:r>
+        <w:rPr>
+          <w:rFonts w:ascii="Cambria Math" w:hAnsi="Cambria Math"/>
+          <w:highlight w:val="yellow"/>
+          <w:lang w:val="fr-FR"/>
+        </w:rPr>
+        <w:t xml:space="preserve"> ...). Le but est de battre tous les joueurs.</w:t>
       </w:r>
     </w:p>
     <w:p>
@@ -733,7 +737,43 @@
           <w:highlight w:val="yellow"/>
           <w:lang w:val="fr-FR"/>
         </w:rPr>
-        <w:t>Notre projet sera de créer un terrain entièrement destructible où deux joueurs pourront s’affronter par le biais de leurs “worms”.  Les “worms” pourront utiliser 3 armes : lance-roquettes, grenade, fusils. Ces armes détruiront donc le terrain plus ou moins en fonction de leur puissance. La trajectoire des projectiles sera modélisée via un moteur physique.</w:t>
+        <w:t>Notre projet sera de créer un terrain entièrement destructible où deux joueurs pourront s’affronter par le biais de leurs “</w:t>
+      </w:r>
+      <w:proofErr w:type="spellStart"/>
+      <w:r>
+        <w:rPr>
+          <w:rFonts w:ascii="Cambria Math" w:hAnsi="Cambria Math"/>
+          <w:highlight w:val="yellow"/>
+          <w:lang w:val="fr-FR"/>
+        </w:rPr>
+        <w:t>worms</w:t>
+      </w:r>
+      <w:proofErr w:type="spellEnd"/>
+      <w:r>
+        <w:rPr>
+          <w:rFonts w:ascii="Cambria Math" w:hAnsi="Cambria Math"/>
+          <w:highlight w:val="yellow"/>
+          <w:lang w:val="fr-FR"/>
+        </w:rPr>
+        <w:t>”.  Les “</w:t>
+      </w:r>
+      <w:proofErr w:type="spellStart"/>
+      <w:r>
+        <w:rPr>
+          <w:rFonts w:ascii="Cambria Math" w:hAnsi="Cambria Math"/>
+          <w:highlight w:val="yellow"/>
+          <w:lang w:val="fr-FR"/>
+        </w:rPr>
+        <w:t>worms</w:t>
+      </w:r>
+      <w:proofErr w:type="spellEnd"/>
+      <w:r>
+        <w:rPr>
+          <w:rFonts w:ascii="Cambria Math" w:hAnsi="Cambria Math"/>
+          <w:highlight w:val="yellow"/>
+          <w:lang w:val="fr-FR"/>
+        </w:rPr>
+        <w:t>” pourront utiliser 3 armes : lance-roquettes, grenade, fusils. Ces armes détruiront donc le terrain plus ou moins en fonction de leur puissance. La trajectoire des projectiles sera modélisée via un moteur physique.</w:t>
       </w:r>
     </w:p>
     <w:p>
@@ -757,56 +797,23 @@
           <w:rFonts w:ascii="Cambria Math" w:hAnsi="Cambria Math"/>
           <w:lang w:val="fr-FR"/>
         </w:rPr>
-        <w:t xml:space="preserve"> </w:t>
-      </w:r>
-      <w:r>
-        <w:rPr>
-          <w:rFonts w:ascii="Cambria Math" w:hAnsi="Cambria Math"/>
-          <w:lang w:val="fr-FR"/>
-        </w:rPr>
-        <w:t xml:space="preserve">Dans ce jeu, plusieurs </w:t>
-      </w:r>
-      <w:r>
-        <w:rPr>
-          <w:rFonts w:ascii="Cambria Math" w:hAnsi="Cambria Math"/>
-          <w:lang w:val="fr-FR"/>
-        </w:rPr>
-        <w:t>Worms</w:t>
-      </w:r>
-      <w:r>
-        <w:rPr>
-          <w:rFonts w:ascii="Cambria Math" w:hAnsi="Cambria Math"/>
-          <w:lang w:val="fr-FR"/>
-        </w:rPr>
-        <w:t xml:space="preserve"> s’affrontent sur une carte grâce à des armes variées (lance-roquettes, grenade, fusils, etc</w:t>
-      </w:r>
-      <w:r>
-        <w:rPr>
-          <w:rFonts w:ascii="Cambria Math" w:hAnsi="Cambria Math"/>
-          <w:lang w:val="fr-FR"/>
-        </w:rPr>
-        <w:t xml:space="preserve"> ...). Le but est de battre tous</w:t>
-      </w:r>
-      <w:r>
-        <w:rPr>
-          <w:rFonts w:ascii="Cambria Math" w:hAnsi="Cambria Math"/>
-          <w:lang w:val="fr-FR"/>
-        </w:rPr>
-        <w:t xml:space="preserve"> les joueurs</w:t>
-      </w:r>
-      <w:r>
-        <w:rPr>
-          <w:rFonts w:ascii="Cambria Math" w:hAnsi="Cambria Math"/>
-          <w:lang w:val="fr-FR"/>
-        </w:rPr>
-        <w:t xml:space="preserve"> de l’équipe adverse</w:t>
-      </w:r>
-      <w:r>
-        <w:rPr>
-          <w:rFonts w:ascii="Cambria Math" w:hAnsi="Cambria Math"/>
-          <w:lang w:val="fr-FR"/>
-        </w:rPr>
-        <w:t>.</w:t>
+        <w:t xml:space="preserve"> Dans ce jeu, plusieurs Worms s’affrontent sur une carte grâce à des armes variées (lance-roquettes, grenade, fusils, </w:t>
+      </w:r>
+      <w:proofErr w:type="spellStart"/>
+      <w:r>
+        <w:rPr>
+          <w:rFonts w:ascii="Cambria Math" w:hAnsi="Cambria Math"/>
+          <w:lang w:val="fr-FR"/>
+        </w:rPr>
+        <w:t>etc</w:t>
+      </w:r>
+      <w:proofErr w:type="spellEnd"/>
+      <w:r>
+        <w:rPr>
+          <w:rFonts w:ascii="Cambria Math" w:hAnsi="Cambria Math"/>
+          <w:lang w:val="fr-FR"/>
+        </w:rPr>
+        <w:t xml:space="preserve"> ...). Le but est de battre tous les joueurs de l’équipe adverse.</w:t>
       </w:r>
     </w:p>
     <w:p>
@@ -988,7 +995,7 @@
           <w:lang w:val="fr-FR"/>
         </w:rPr>
       </w:pPr>
-      <w:bookmarkStart w:id="1" w:name="_Toc509868081"/>
+      <w:bookmarkStart w:id="1" w:name="_Toc510096681"/>
       <w:r>
         <w:rPr>
           <w:lang w:val="fr-FR"/>
@@ -1003,13 +1010,23 @@
           <w:lang w:val="fr-FR"/>
         </w:rPr>
       </w:pPr>
+      <w:proofErr w:type="gramStart"/>
       <w:r>
         <w:rPr>
           <w:rFonts w:ascii="Cambria Math" w:hAnsi="Cambria Math"/>
           <w:highlight w:val="yellow"/>
           <w:lang w:val="fr-FR"/>
         </w:rPr>
-        <w:t>la description du problème posé (quelles sont les problèmes envisagées ?)</w:t>
+        <w:t>la</w:t>
+      </w:r>
+      <w:proofErr w:type="gramEnd"/>
+      <w:r>
+        <w:rPr>
+          <w:rFonts w:ascii="Cambria Math" w:hAnsi="Cambria Math"/>
+          <w:highlight w:val="yellow"/>
+          <w:lang w:val="fr-FR"/>
+        </w:rPr>
+        <w:t xml:space="preserve"> description du problème posé (quelles sont les problèmes envisagées ?)</w:t>
       </w:r>
     </w:p>
     <w:p>
@@ -1024,39 +1041,47 @@
         </w:rPr>
         <w:t>Supprimer cette partie ??????????????</w:t>
       </w:r>
-      <w:bookmarkStart w:id="2" w:name="_GoBack"/>
+    </w:p>
+    <w:p>
+      <w:pPr>
+        <w:pStyle w:val="Titre"/>
+        <w:rPr>
+          <w:lang w:val="fr-FR"/>
+        </w:rPr>
+      </w:pPr>
+      <w:bookmarkStart w:id="2" w:name="_Toc510096682"/>
+      <w:r>
+        <w:rPr>
+          <w:lang w:val="fr-FR"/>
+        </w:rPr>
+        <w:t>III – Principe de l’algorithme</w:t>
+      </w:r>
       <w:bookmarkEnd w:id="2"/>
     </w:p>
     <w:p>
       <w:pPr>
-        <w:pStyle w:val="Titre"/>
-        <w:rPr>
-          <w:lang w:val="fr-FR"/>
-        </w:rPr>
-      </w:pPr>
-      <w:bookmarkStart w:id="3" w:name="_Toc509868082"/>
-      <w:r>
-        <w:rPr>
-          <w:lang w:val="fr-FR"/>
-        </w:rPr>
-        <w:t>III – Principe de l’algorithme</w:t>
-      </w:r>
-      <w:bookmarkEnd w:id="3"/>
-    </w:p>
-    <w:p>
-      <w:pPr>
-        <w:rPr>
-          <w:rFonts w:ascii="Cambria Math" w:hAnsi="Cambria Math"/>
-          <w:lang w:val="fr-FR"/>
-        </w:rPr>
-      </w:pPr>
+        <w:rPr>
+          <w:rFonts w:ascii="Cambria Math" w:hAnsi="Cambria Math"/>
+          <w:lang w:val="fr-FR"/>
+        </w:rPr>
+      </w:pPr>
+      <w:proofErr w:type="gramStart"/>
       <w:r>
         <w:rPr>
           <w:rFonts w:ascii="Cambria Math" w:hAnsi="Cambria Math"/>
           <w:highlight w:val="yellow"/>
           <w:lang w:val="fr-FR"/>
         </w:rPr>
-        <w:t xml:space="preserve">le principe de l’algorithme (comment les problèmes rencontrées </w:t>
+        <w:t>le</w:t>
+      </w:r>
+      <w:proofErr w:type="gramEnd"/>
+      <w:r>
+        <w:rPr>
+          <w:rFonts w:ascii="Cambria Math" w:hAnsi="Cambria Math"/>
+          <w:highlight w:val="yellow"/>
+          <w:lang w:val="fr-FR"/>
+        </w:rPr>
+        <w:t xml:space="preserve"> principe de l’algorithme (comment les problèmes rencontrées </w:t>
       </w:r>
       <w:r>
         <w:rPr>
@@ -1262,6 +1287,7 @@
                 <w:lang w:val="fr-FR" w:eastAsia="fr-FR"/>
               </w:rPr>
             </w:pPr>
+            <w:proofErr w:type="spellStart"/>
             <w:r>
               <w:rPr>
                 <w:rFonts w:ascii="Cambria Math" w:eastAsia="Times New Roman" w:hAnsi="Cambria Math" w:cs="Arial"/>
@@ -1270,6 +1296,7 @@
               </w:rPr>
               <w:t>Weapons</w:t>
             </w:r>
+            <w:proofErr w:type="spellEnd"/>
           </w:p>
         </w:tc>
         <w:tc>
@@ -1364,8 +1391,46 @@
                 <w:szCs w:val="24"/>
                 <w:lang w:val="fr-FR" w:eastAsia="fr-FR"/>
               </w:rPr>
-              <w:t>↳HolyGrenade</w:t>
-            </w:r>
+              <w:t>↳</w:t>
+            </w:r>
+            <w:proofErr w:type="spellStart"/>
+            <w:r>
+              <w:rPr>
+                <w:rFonts w:ascii="Cambria Math" w:eastAsia="Times New Roman" w:hAnsi="Cambria Math" w:cs="Times New Roman"/>
+                <w:szCs w:val="24"/>
+                <w:lang w:val="fr-FR" w:eastAsia="fr-FR"/>
+              </w:rPr>
+              <w:t>HolyGrenade</w:t>
+            </w:r>
+            <w:proofErr w:type="spellEnd"/>
+          </w:p>
+          <w:p>
+            <w:pPr>
+              <w:spacing w:after="0" w:line="240" w:lineRule="auto"/>
+              <w:rPr>
+                <w:rFonts w:ascii="Cambria Math" w:eastAsia="Times New Roman" w:hAnsi="Cambria Math" w:cs="Times New Roman"/>
+                <w:szCs w:val="24"/>
+                <w:lang w:val="fr-FR" w:eastAsia="fr-FR"/>
+              </w:rPr>
+            </w:pPr>
+            <w:r>
+              <w:rPr>
+                <w:rFonts w:ascii="Cambria Math" w:eastAsia="Times New Roman" w:hAnsi="Cambria Math" w:cs="Times New Roman"/>
+                <w:szCs w:val="24"/>
+                <w:lang w:val="fr-FR" w:eastAsia="fr-FR"/>
+              </w:rPr>
+              <w:t xml:space="preserve">- </w:t>
+            </w:r>
+            <w:proofErr w:type="spellStart"/>
+            <w:r>
+              <w:rPr>
+                <w:rFonts w:ascii="Cambria Math" w:eastAsia="Times New Roman" w:hAnsi="Cambria Math" w:cs="Times New Roman"/>
+                <w:szCs w:val="24"/>
+                <w:lang w:val="fr-FR" w:eastAsia="fr-FR"/>
+              </w:rPr>
+              <w:t>Teleporteur</w:t>
+            </w:r>
+            <w:proofErr w:type="spellEnd"/>
           </w:p>
           <w:p>
             <w:pPr>
@@ -1388,6 +1453,7 @@
                 <w:lang w:val="fr-FR" w:eastAsia="fr-FR"/>
               </w:rPr>
             </w:pPr>
+            <w:proofErr w:type="spellStart"/>
             <w:r>
               <w:rPr>
                 <w:rFonts w:ascii="Cambria Math" w:eastAsia="Times New Roman" w:hAnsi="Cambria Math" w:cs="Times New Roman"/>
@@ -1397,17 +1463,51 @@
                 <w:u w:val="single"/>
                 <w:lang w:val="fr-FR" w:eastAsia="fr-FR"/>
               </w:rPr>
-              <w:t>Rmq :</w:t>
-            </w:r>
+              <w:t>Rmq</w:t>
+            </w:r>
+            <w:proofErr w:type="spellEnd"/>
             <w:r>
               <w:rPr>
                 <w:rFonts w:ascii="Cambria Math" w:eastAsia="Times New Roman" w:hAnsi="Cambria Math" w:cs="Times New Roman"/>
                 <w:i/>
                 <w:sz w:val="16"/>
                 <w:szCs w:val="24"/>
-                <w:lang w:val="fr-FR" w:eastAsia="fr-FR"/>
-              </w:rPr>
-              <w:t xml:space="preserve"> HolyGrenade hérite de Grenade</w:t>
+                <w:u w:val="single"/>
+                <w:lang w:val="fr-FR" w:eastAsia="fr-FR"/>
+              </w:rPr>
+              <w:t xml:space="preserve"> :</w:t>
+            </w:r>
+            <w:r>
+              <w:rPr>
+                <w:rFonts w:ascii="Cambria Math" w:eastAsia="Times New Roman" w:hAnsi="Cambria Math" w:cs="Times New Roman"/>
+                <w:i/>
+                <w:sz w:val="16"/>
+                <w:szCs w:val="24"/>
+                <w:lang w:val="fr-FR" w:eastAsia="fr-FR"/>
+              </w:rPr>
+              <w:t xml:space="preserve"> </w:t>
+            </w:r>
+            <w:proofErr w:type="spellStart"/>
+            <w:r>
+              <w:rPr>
+                <w:rFonts w:ascii="Cambria Math" w:eastAsia="Times New Roman" w:hAnsi="Cambria Math" w:cs="Times New Roman"/>
+                <w:i/>
+                <w:sz w:val="16"/>
+                <w:szCs w:val="24"/>
+                <w:lang w:val="fr-FR" w:eastAsia="fr-FR"/>
+              </w:rPr>
+              <w:t>HolyGrenade</w:t>
+            </w:r>
+            <w:proofErr w:type="spellEnd"/>
+            <w:r>
+              <w:rPr>
+                <w:rFonts w:ascii="Cambria Math" w:eastAsia="Times New Roman" w:hAnsi="Cambria Math" w:cs="Times New Roman"/>
+                <w:i/>
+                <w:sz w:val="16"/>
+                <w:szCs w:val="24"/>
+                <w:lang w:val="fr-FR" w:eastAsia="fr-FR"/>
+              </w:rPr>
+              <w:t xml:space="preserve"> hérite de Grenade</w:t>
             </w:r>
           </w:p>
         </w:tc>
@@ -1576,16 +1676,7 @@
                 <w:szCs w:val="24"/>
                 <w:lang w:val="fr-FR" w:eastAsia="fr-FR"/>
               </w:rPr>
-              <w:t xml:space="preserve">- </w:t>
-            </w:r>
-            <w:r>
-              <w:rPr>
-                <w:rFonts w:ascii="Cambria Math" w:eastAsia="Times New Roman" w:hAnsi="Cambria Math" w:cs="Times New Roman"/>
-                <w:sz w:val="18"/>
-                <w:szCs w:val="24"/>
-                <w:lang w:val="fr-FR" w:eastAsia="fr-FR"/>
-              </w:rPr>
-              <w:t>Rocket</w:t>
+              <w:t>- Rocket</w:t>
             </w:r>
           </w:p>
           <w:p>
@@ -1605,8 +1696,19 @@
                 <w:szCs w:val="24"/>
                 <w:lang w:val="fr-FR" w:eastAsia="fr-FR"/>
               </w:rPr>
-              <w:t>- GrenadeProjectile</w:t>
-            </w:r>
+              <w:t xml:space="preserve">- </w:t>
+            </w:r>
+            <w:proofErr w:type="spellStart"/>
+            <w:r>
+              <w:rPr>
+                <w:rFonts w:ascii="Cambria Math" w:eastAsia="Times New Roman" w:hAnsi="Cambria Math" w:cs="Times New Roman"/>
+                <w:sz w:val="18"/>
+                <w:szCs w:val="24"/>
+                <w:lang w:val="fr-FR" w:eastAsia="fr-FR"/>
+              </w:rPr>
+              <w:t>GrenadeProjectile</w:t>
+            </w:r>
+            <w:proofErr w:type="spellEnd"/>
           </w:p>
           <w:p>
             <w:pPr>
@@ -1625,8 +1727,19 @@
                 <w:szCs w:val="24"/>
                 <w:lang w:val="fr-FR" w:eastAsia="fr-FR"/>
               </w:rPr>
-              <w:t>- ↳HolyGrenadeProjectile</w:t>
-            </w:r>
+              <w:t>- ↳</w:t>
+            </w:r>
+            <w:proofErr w:type="spellStart"/>
+            <w:r>
+              <w:rPr>
+                <w:rFonts w:ascii="Cambria Math" w:eastAsia="Times New Roman" w:hAnsi="Cambria Math" w:cs="Times New Roman"/>
+                <w:sz w:val="18"/>
+                <w:szCs w:val="24"/>
+                <w:lang w:val="fr-FR" w:eastAsia="fr-FR"/>
+              </w:rPr>
+              <w:t>HolyGrenadeProjectile</w:t>
+            </w:r>
+            <w:proofErr w:type="spellEnd"/>
           </w:p>
           <w:p>
             <w:pPr>
@@ -1648,6 +1761,7 @@
                 <w:lang w:val="fr-FR" w:eastAsia="fr-FR"/>
               </w:rPr>
             </w:pPr>
+            <w:proofErr w:type="spellStart"/>
             <w:r>
               <w:rPr>
                 <w:rFonts w:ascii="Cambria Math" w:eastAsia="Times New Roman" w:hAnsi="Cambria Math" w:cs="Times New Roman"/>
@@ -1657,17 +1771,19 @@
                 <w:u w:val="single"/>
                 <w:lang w:val="fr-FR" w:eastAsia="fr-FR"/>
               </w:rPr>
-              <w:t>Rmq :</w:t>
-            </w:r>
+              <w:t>Rmq</w:t>
+            </w:r>
+            <w:proofErr w:type="spellEnd"/>
             <w:r>
               <w:rPr>
                 <w:rFonts w:ascii="Cambria Math" w:eastAsia="Times New Roman" w:hAnsi="Cambria Math" w:cs="Times New Roman"/>
                 <w:i/>
                 <w:sz w:val="16"/>
                 <w:szCs w:val="24"/>
-                <w:lang w:val="fr-FR" w:eastAsia="fr-FR"/>
-              </w:rPr>
-              <w:t xml:space="preserve"> HolyGrenade</w:t>
+                <w:u w:val="single"/>
+                <w:lang w:val="fr-FR" w:eastAsia="fr-FR"/>
+              </w:rPr>
+              <w:t xml:space="preserve"> :</w:t>
             </w:r>
             <w:r>
               <w:rPr>
@@ -1677,8 +1793,9 @@
                 <w:szCs w:val="24"/>
                 <w:lang w:val="fr-FR" w:eastAsia="fr-FR"/>
               </w:rPr>
-              <w:t>Projectile</w:t>
-            </w:r>
+              <w:t xml:space="preserve"> </w:t>
+            </w:r>
+            <w:proofErr w:type="spellStart"/>
             <w:r>
               <w:rPr>
                 <w:rFonts w:ascii="Cambria Math" w:eastAsia="Times New Roman" w:hAnsi="Cambria Math" w:cs="Times New Roman"/>
@@ -1687,8 +1804,9 @@
                 <w:szCs w:val="24"/>
                 <w:lang w:val="fr-FR" w:eastAsia="fr-FR"/>
               </w:rPr>
-              <w:t xml:space="preserve"> hérite de Grenade</w:t>
-            </w:r>
+              <w:t>HolyGrenadeProjectile</w:t>
+            </w:r>
+            <w:proofErr w:type="spellEnd"/>
             <w:r>
               <w:rPr>
                 <w:rFonts w:ascii="Cambria Math" w:eastAsia="Times New Roman" w:hAnsi="Cambria Math" w:cs="Times New Roman"/>
@@ -1697,8 +1815,20 @@
                 <w:szCs w:val="24"/>
                 <w:lang w:val="fr-FR" w:eastAsia="fr-FR"/>
               </w:rPr>
-              <w:t>Projectile</w:t>
-            </w:r>
+              <w:t xml:space="preserve"> hérite de </w:t>
+            </w:r>
+            <w:proofErr w:type="spellStart"/>
+            <w:r>
+              <w:rPr>
+                <w:rFonts w:ascii="Cambria Math" w:eastAsia="Times New Roman" w:hAnsi="Cambria Math" w:cs="Times New Roman"/>
+                <w:i/>
+                <w:sz w:val="16"/>
+                <w:szCs w:val="24"/>
+                <w:lang w:val="fr-FR" w:eastAsia="fr-FR"/>
+              </w:rPr>
+              <w:t>GrenadeProjectile</w:t>
+            </w:r>
+            <w:proofErr w:type="spellEnd"/>
           </w:p>
         </w:tc>
         <w:tc>
@@ -1876,6 +2006,7 @@
                 <w:lang w:val="fr-FR" w:eastAsia="fr-FR"/>
               </w:rPr>
             </w:pPr>
+            <w:proofErr w:type="spellStart"/>
             <w:r>
               <w:rPr>
                 <w:rFonts w:ascii="Cambria Math" w:eastAsia="Times New Roman" w:hAnsi="Cambria Math" w:cs="Times New Roman"/>
@@ -1883,6 +2014,7 @@
               </w:rPr>
               <w:t>FenetreJeu</w:t>
             </w:r>
+            <w:proofErr w:type="spellEnd"/>
           </w:p>
         </w:tc>
         <w:tc>
@@ -1954,6 +2086,22 @@
                 <w:lang w:val="fr-FR" w:eastAsia="fr-FR"/>
               </w:rPr>
               <w:t>Classe principale du jeu.</w:t>
+            </w:r>
+            <w:r>
+              <w:rPr>
+                <w:rFonts w:ascii="Cambria Math" w:eastAsia="Times New Roman" w:hAnsi="Cambria Math" w:cs="Times New Roman"/>
+                <w:szCs w:val="24"/>
+                <w:lang w:val="fr-FR" w:eastAsia="fr-FR"/>
+              </w:rPr>
+              <w:t xml:space="preserve"> Elle permet la gestion de l’affichage graphique (affichages des Worms, explosions). </w:t>
+            </w:r>
+            <w:r>
+              <w:rPr>
+                <w:rFonts w:ascii="Cambria Math" w:eastAsia="Times New Roman" w:hAnsi="Cambria Math" w:cs="Times New Roman"/>
+                <w:szCs w:val="24"/>
+                <w:lang w:val="fr-FR" w:eastAsia="fr-FR"/>
+              </w:rPr>
+              <w:t>Elle permet aussi la gestion des différentes phases de jeu et l’apparition des Worms au début de la partie.</w:t>
             </w:r>
           </w:p>
         </w:tc>
@@ -1985,6 +2133,7 @@
                 <w:lang w:val="fr-FR" w:eastAsia="fr-FR"/>
               </w:rPr>
             </w:pPr>
+            <w:proofErr w:type="spellStart"/>
             <w:r>
               <w:rPr>
                 <w:rFonts w:ascii="Cambria Math" w:eastAsia="Times New Roman" w:hAnsi="Cambria Math" w:cs="Times New Roman"/>
@@ -1992,6 +2141,7 @@
               </w:rPr>
               <w:t>MoteurPhysique</w:t>
             </w:r>
+            <w:proofErr w:type="spellEnd"/>
           </w:p>
         </w:tc>
         <w:tc>
@@ -2293,12 +2443,14 @@
                 <w:lang w:val="fr-FR" w:eastAsia="fr-FR"/>
               </w:rPr>
             </w:pPr>
+            <w:proofErr w:type="spellStart"/>
             <w:r>
               <w:rPr>
                 <w:rFonts w:ascii="Cambria Math" w:eastAsia="Times New Roman" w:hAnsi="Cambria Math" w:cs="Arial"/>
                 <w:color w:val="000000"/>
                 <w:lang w:val="fr-FR" w:eastAsia="fr-FR"/>
               </w:rPr>
+              <w:lastRenderedPageBreak/>
               <w:t>Gestion</w:t>
             </w:r>
             <w:r>
@@ -2309,6 +2461,7 @@
               </w:rPr>
               <w:t>Terrain</w:t>
             </w:r>
+            <w:proofErr w:type="spellEnd"/>
           </w:p>
         </w:tc>
         <w:tc>
@@ -2335,6 +2488,352 @@
               <w:rPr>
                 <w:rFonts w:ascii="Cambria Math" w:eastAsia="Times New Roman" w:hAnsi="Cambria Math" w:cs="Times New Roman"/>
                 <w:szCs w:val="24"/>
+                <w:lang w:val="fr-FR" w:eastAsia="fr-FR"/>
+              </w:rPr>
+            </w:pPr>
+            <w:r>
+              <w:rPr>
+                <w:rFonts w:ascii="Cambria Math" w:eastAsia="Times New Roman" w:hAnsi="Cambria Math" w:cs="Times New Roman"/>
+                <w:szCs w:val="24"/>
+                <w:lang w:val="fr-FR" w:eastAsia="fr-FR"/>
+              </w:rPr>
+              <w:t>⌀</w:t>
+            </w:r>
+          </w:p>
+        </w:tc>
+        <w:tc>
+          <w:tcPr>
+            <w:tcW w:w="5387" w:type="dxa"/>
+            <w:tcBorders>
+              <w:top w:val="single" w:sz="8" w:space="0" w:color="000000"/>
+              <w:left w:val="single" w:sz="8" w:space="0" w:color="000000"/>
+              <w:bottom w:val="single" w:sz="8" w:space="0" w:color="000000"/>
+              <w:right w:val="single" w:sz="8" w:space="0" w:color="000000"/>
+            </w:tcBorders>
+            <w:tcMar>
+              <w:top w:w="100" w:type="dxa"/>
+              <w:left w:w="100" w:type="dxa"/>
+              <w:bottom w:w="100" w:type="dxa"/>
+              <w:right w:w="100" w:type="dxa"/>
+            </w:tcMar>
+          </w:tcPr>
+          <w:p>
+            <w:pPr>
+              <w:spacing w:after="0" w:line="240" w:lineRule="auto"/>
+              <w:jc w:val="both"/>
+              <w:rPr>
+                <w:rFonts w:ascii="Cambria Math" w:eastAsia="Times New Roman" w:hAnsi="Cambria Math" w:cs="Times New Roman"/>
+                <w:szCs w:val="24"/>
+                <w:lang w:val="fr-FR" w:eastAsia="fr-FR"/>
+              </w:rPr>
+            </w:pPr>
+            <w:r>
+              <w:rPr>
+                <w:rFonts w:ascii="Cambria Math" w:eastAsia="Times New Roman" w:hAnsi="Cambria Math" w:cs="Times New Roman"/>
+                <w:szCs w:val="24"/>
+                <w:lang w:val="fr-FR" w:eastAsia="fr-FR"/>
+              </w:rPr>
+              <w:t>Permet de générer le terrain ou vont s’affronter les Worms grâce à une image bitmap. (Anciennement, ce générateur pouvait créer des terrains aléatoirement mais pour des soucis d’esthétisme nous avons opté pour des terrains pré-faits.)</w:t>
+            </w:r>
+          </w:p>
+        </w:tc>
+      </w:tr>
+      <w:tr>
+        <w:tc>
+          <w:tcPr>
+            <w:tcW w:w="1753" w:type="dxa"/>
+            <w:tcBorders>
+              <w:top w:val="single" w:sz="8" w:space="0" w:color="000000"/>
+              <w:left w:val="single" w:sz="8" w:space="0" w:color="000000"/>
+              <w:bottom w:val="single" w:sz="8" w:space="0" w:color="000000"/>
+              <w:right w:val="single" w:sz="8" w:space="0" w:color="000000"/>
+            </w:tcBorders>
+            <w:shd w:val="clear" w:color="auto" w:fill="E7E6E6" w:themeFill="background2"/>
+            <w:tcMar>
+              <w:top w:w="100" w:type="dxa"/>
+              <w:left w:w="100" w:type="dxa"/>
+              <w:bottom w:w="100" w:type="dxa"/>
+              <w:right w:w="100" w:type="dxa"/>
+            </w:tcMar>
+            <w:hideMark/>
+          </w:tcPr>
+          <w:p>
+            <w:pPr>
+              <w:spacing w:after="0" w:line="240" w:lineRule="auto"/>
+              <w:rPr>
+                <w:rFonts w:ascii="Cambria Math" w:eastAsia="Times New Roman" w:hAnsi="Cambria Math" w:cs="Times New Roman"/>
+                <w:lang w:val="fr-FR" w:eastAsia="fr-FR"/>
+              </w:rPr>
+            </w:pPr>
+            <w:r>
+              <w:rPr>
+                <w:rFonts w:ascii="Cambria Math" w:eastAsia="Times New Roman" w:hAnsi="Cambria Math" w:cs="Times New Roman"/>
+                <w:lang w:val="fr-FR" w:eastAsia="fr-FR"/>
+              </w:rPr>
+              <w:t>Block</w:t>
+            </w:r>
+          </w:p>
+        </w:tc>
+        <w:tc>
+          <w:tcPr>
+            <w:tcW w:w="2206" w:type="dxa"/>
+            <w:tcBorders>
+              <w:top w:val="single" w:sz="8" w:space="0" w:color="000000"/>
+              <w:left w:val="single" w:sz="8" w:space="0" w:color="000000"/>
+              <w:bottom w:val="single" w:sz="8" w:space="0" w:color="000000"/>
+              <w:right w:val="single" w:sz="8" w:space="0" w:color="000000"/>
+            </w:tcBorders>
+            <w:tcMar>
+              <w:top w:w="100" w:type="dxa"/>
+              <w:left w:w="100" w:type="dxa"/>
+              <w:bottom w:w="100" w:type="dxa"/>
+              <w:right w:w="100" w:type="dxa"/>
+            </w:tcMar>
+            <w:hideMark/>
+          </w:tcPr>
+          <w:p>
+            <w:pPr>
+              <w:spacing w:after="0" w:line="240" w:lineRule="auto"/>
+              <w:jc w:val="center"/>
+              <w:rPr>
+                <w:rFonts w:ascii="Cambria Math" w:eastAsia="Times New Roman" w:hAnsi="Cambria Math" w:cs="Times New Roman"/>
+                <w:szCs w:val="24"/>
+                <w:lang w:val="fr-FR" w:eastAsia="fr-FR"/>
+              </w:rPr>
+            </w:pPr>
+            <w:r>
+              <w:rPr>
+                <w:rFonts w:ascii="Cambria Math" w:eastAsia="Times New Roman" w:hAnsi="Cambria Math" w:cs="Times New Roman"/>
+                <w:szCs w:val="24"/>
+                <w:lang w:val="fr-FR" w:eastAsia="fr-FR"/>
+              </w:rPr>
+              <w:t>⌀</w:t>
+            </w:r>
+          </w:p>
+        </w:tc>
+        <w:tc>
+          <w:tcPr>
+            <w:tcW w:w="5387" w:type="dxa"/>
+            <w:tcBorders>
+              <w:top w:val="single" w:sz="8" w:space="0" w:color="000000"/>
+              <w:left w:val="single" w:sz="8" w:space="0" w:color="000000"/>
+              <w:bottom w:val="single" w:sz="8" w:space="0" w:color="000000"/>
+              <w:right w:val="single" w:sz="8" w:space="0" w:color="000000"/>
+            </w:tcBorders>
+            <w:tcMar>
+              <w:top w:w="100" w:type="dxa"/>
+              <w:left w:w="100" w:type="dxa"/>
+              <w:bottom w:w="100" w:type="dxa"/>
+              <w:right w:w="100" w:type="dxa"/>
+            </w:tcMar>
+            <w:hideMark/>
+          </w:tcPr>
+          <w:p>
+            <w:pPr>
+              <w:spacing w:after="0" w:line="240" w:lineRule="auto"/>
+              <w:jc w:val="both"/>
+              <w:rPr>
+                <w:rFonts w:ascii="Cambria Math" w:eastAsia="Times New Roman" w:hAnsi="Cambria Math" w:cs="Times New Roman"/>
+                <w:szCs w:val="24"/>
+                <w:lang w:val="fr-FR" w:eastAsia="fr-FR"/>
+              </w:rPr>
+            </w:pPr>
+            <w:r>
+              <w:rPr>
+                <w:rFonts w:ascii="Cambria Math" w:eastAsia="Times New Roman" w:hAnsi="Cambria Math" w:cs="Times New Roman"/>
+                <w:szCs w:val="24"/>
+                <w:lang w:val="fr-FR" w:eastAsia="fr-FR"/>
+              </w:rPr>
+              <w:t xml:space="preserve">Permet d’associer des coordonnées x et y </w:t>
+            </w:r>
+            <w:proofErr w:type="spellStart"/>
+            <w:r>
+              <w:rPr>
+                <w:rFonts w:ascii="Cambria Math" w:eastAsia="Times New Roman" w:hAnsi="Cambria Math" w:cs="Times New Roman"/>
+                <w:szCs w:val="24"/>
+                <w:lang w:val="fr-FR" w:eastAsia="fr-FR"/>
+              </w:rPr>
+              <w:t>à</w:t>
+            </w:r>
+            <w:proofErr w:type="spellEnd"/>
+            <w:r>
+              <w:rPr>
+                <w:rFonts w:ascii="Cambria Math" w:eastAsia="Times New Roman" w:hAnsi="Cambria Math" w:cs="Times New Roman"/>
+                <w:szCs w:val="24"/>
+                <w:lang w:val="fr-FR" w:eastAsia="fr-FR"/>
+              </w:rPr>
+              <w:t xml:space="preserve"> un bloc.</w:t>
+            </w:r>
+          </w:p>
+        </w:tc>
+      </w:tr>
+      <w:tr>
+        <w:tc>
+          <w:tcPr>
+            <w:tcW w:w="1753" w:type="dxa"/>
+            <w:tcBorders>
+              <w:top w:val="single" w:sz="8" w:space="0" w:color="000000"/>
+              <w:left w:val="single" w:sz="8" w:space="0" w:color="000000"/>
+              <w:bottom w:val="single" w:sz="8" w:space="0" w:color="000000"/>
+              <w:right w:val="single" w:sz="8" w:space="0" w:color="000000"/>
+            </w:tcBorders>
+            <w:shd w:val="clear" w:color="auto" w:fill="E7E6E6" w:themeFill="background2"/>
+            <w:tcMar>
+              <w:top w:w="100" w:type="dxa"/>
+              <w:left w:w="100" w:type="dxa"/>
+              <w:bottom w:w="100" w:type="dxa"/>
+              <w:right w:w="100" w:type="dxa"/>
+            </w:tcMar>
+            <w:hideMark/>
+          </w:tcPr>
+          <w:p>
+            <w:pPr>
+              <w:spacing w:after="0" w:line="240" w:lineRule="auto"/>
+              <w:rPr>
+                <w:rFonts w:ascii="Cambria Math" w:eastAsia="Times New Roman" w:hAnsi="Cambria Math" w:cs="Times New Roman"/>
+                <w:szCs w:val="24"/>
+                <w:lang w:val="fr-FR" w:eastAsia="fr-FR"/>
+              </w:rPr>
+            </w:pPr>
+            <w:r>
+              <w:rPr>
+                <w:rFonts w:ascii="Cambria Math" w:eastAsia="Times New Roman" w:hAnsi="Cambria Math" w:cs="Times New Roman"/>
+                <w:szCs w:val="24"/>
+                <w:lang w:val="fr-FR" w:eastAsia="fr-FR"/>
+              </w:rPr>
+              <w:t>Inventaire</w:t>
+            </w:r>
+          </w:p>
+        </w:tc>
+        <w:tc>
+          <w:tcPr>
+            <w:tcW w:w="2206" w:type="dxa"/>
+            <w:tcBorders>
+              <w:top w:val="single" w:sz="8" w:space="0" w:color="000000"/>
+              <w:left w:val="single" w:sz="8" w:space="0" w:color="000000"/>
+              <w:bottom w:val="single" w:sz="8" w:space="0" w:color="000000"/>
+              <w:right w:val="single" w:sz="8" w:space="0" w:color="000000"/>
+            </w:tcBorders>
+            <w:tcMar>
+              <w:top w:w="100" w:type="dxa"/>
+              <w:left w:w="100" w:type="dxa"/>
+              <w:bottom w:w="100" w:type="dxa"/>
+              <w:right w:w="100" w:type="dxa"/>
+            </w:tcMar>
+          </w:tcPr>
+          <w:p>
+            <w:pPr>
+              <w:spacing w:after="0" w:line="240" w:lineRule="auto"/>
+              <w:jc w:val="center"/>
+              <w:rPr>
+                <w:rFonts w:ascii="Cambria Math" w:eastAsia="Times New Roman" w:hAnsi="Cambria Math" w:cs="Times New Roman"/>
+                <w:szCs w:val="24"/>
+                <w:lang w:val="fr-FR" w:eastAsia="fr-FR"/>
+              </w:rPr>
+            </w:pPr>
+            <w:r>
+              <w:rPr>
+                <w:rFonts w:ascii="Cambria Math" w:eastAsia="Times New Roman" w:hAnsi="Cambria Math" w:cs="Times New Roman"/>
+                <w:szCs w:val="24"/>
+                <w:lang w:val="fr-FR" w:eastAsia="fr-FR"/>
+              </w:rPr>
+              <w:t>⌀</w:t>
+            </w:r>
+          </w:p>
+        </w:tc>
+        <w:tc>
+          <w:tcPr>
+            <w:tcW w:w="5387" w:type="dxa"/>
+            <w:tcBorders>
+              <w:top w:val="single" w:sz="8" w:space="0" w:color="000000"/>
+              <w:left w:val="single" w:sz="8" w:space="0" w:color="000000"/>
+              <w:bottom w:val="single" w:sz="8" w:space="0" w:color="000000"/>
+              <w:right w:val="single" w:sz="8" w:space="0" w:color="000000"/>
+            </w:tcBorders>
+            <w:tcMar>
+              <w:top w:w="100" w:type="dxa"/>
+              <w:left w:w="100" w:type="dxa"/>
+              <w:bottom w:w="100" w:type="dxa"/>
+              <w:right w:w="100" w:type="dxa"/>
+            </w:tcMar>
+            <w:hideMark/>
+          </w:tcPr>
+          <w:p>
+            <w:pPr>
+              <w:spacing w:after="0" w:line="240" w:lineRule="auto"/>
+              <w:jc w:val="both"/>
+              <w:rPr>
+                <w:rFonts w:ascii="Cambria Math" w:eastAsia="Times New Roman" w:hAnsi="Cambria Math" w:cs="Times New Roman"/>
+                <w:szCs w:val="24"/>
+                <w:lang w:val="fr-FR" w:eastAsia="fr-FR"/>
+              </w:rPr>
+            </w:pPr>
+          </w:p>
+        </w:tc>
+      </w:tr>
+      <w:tr>
+        <w:tc>
+          <w:tcPr>
+            <w:tcW w:w="1753" w:type="dxa"/>
+            <w:tcBorders>
+              <w:top w:val="single" w:sz="8" w:space="0" w:color="000000"/>
+              <w:left w:val="single" w:sz="8" w:space="0" w:color="000000"/>
+              <w:bottom w:val="single" w:sz="8" w:space="0" w:color="000000"/>
+              <w:right w:val="single" w:sz="8" w:space="0" w:color="000000"/>
+            </w:tcBorders>
+            <w:shd w:val="clear" w:color="auto" w:fill="E7E6E6" w:themeFill="background2"/>
+            <w:tcMar>
+              <w:top w:w="100" w:type="dxa"/>
+              <w:left w:w="100" w:type="dxa"/>
+              <w:bottom w:w="100" w:type="dxa"/>
+              <w:right w:w="100" w:type="dxa"/>
+            </w:tcMar>
+          </w:tcPr>
+          <w:p>
+            <w:pPr>
+              <w:spacing w:after="0" w:line="240" w:lineRule="auto"/>
+              <w:rPr>
+                <w:rFonts w:ascii="Cambria Math" w:eastAsia="Times New Roman" w:hAnsi="Cambria Math" w:cs="Times New Roman"/>
+                <w:szCs w:val="24"/>
+                <w:lang w:val="fr-FR" w:eastAsia="fr-FR"/>
+              </w:rPr>
+            </w:pPr>
+            <w:proofErr w:type="spellStart"/>
+            <w:r>
+              <w:rPr>
+                <w:rFonts w:ascii="Cambria Math" w:eastAsia="Times New Roman" w:hAnsi="Cambria Math" w:cs="Times New Roman"/>
+                <w:szCs w:val="24"/>
+                <w:lang w:val="fr-FR" w:eastAsia="fr-FR"/>
+              </w:rPr>
+              <w:t>GestionTours</w:t>
+            </w:r>
+            <w:proofErr w:type="spellEnd"/>
+          </w:p>
+        </w:tc>
+        <w:tc>
+          <w:tcPr>
+            <w:tcW w:w="2206" w:type="dxa"/>
+            <w:tcBorders>
+              <w:top w:val="single" w:sz="8" w:space="0" w:color="000000"/>
+              <w:left w:val="single" w:sz="8" w:space="0" w:color="000000"/>
+              <w:bottom w:val="single" w:sz="8" w:space="0" w:color="000000"/>
+              <w:right w:val="single" w:sz="8" w:space="0" w:color="000000"/>
+            </w:tcBorders>
+            <w:tcMar>
+              <w:top w:w="100" w:type="dxa"/>
+              <w:left w:w="100" w:type="dxa"/>
+              <w:bottom w:w="100" w:type="dxa"/>
+              <w:right w:w="100" w:type="dxa"/>
+            </w:tcMar>
+          </w:tcPr>
+          <w:p>
+            <w:pPr>
+              <w:spacing w:after="0" w:line="240" w:lineRule="auto"/>
+              <w:jc w:val="center"/>
+              <w:rPr>
+                <w:rFonts w:ascii="Cambria Math" w:eastAsia="Times New Roman" w:hAnsi="Cambria Math" w:cs="Arial"/>
+                <w:color w:val="000000"/>
+                <w:sz w:val="20"/>
                 <w:lang w:val="fr-FR" w:eastAsia="fr-FR"/>
               </w:rPr>
             </w:pPr>
@@ -2401,16 +2900,20 @@
               <w:spacing w:after="0" w:line="240" w:lineRule="auto"/>
               <w:rPr>
                 <w:rFonts w:ascii="Cambria Math" w:eastAsia="Times New Roman" w:hAnsi="Cambria Math" w:cs="Times New Roman"/>
+                <w:szCs w:val="24"/>
                 <w:lang w:val="fr-FR" w:eastAsia="fr-FR"/>
               </w:rPr>
             </w:pPr>
-            <w:r>
-              <w:rPr>
-                <w:rFonts w:ascii="Cambria Math" w:eastAsia="Times New Roman" w:hAnsi="Cambria Math" w:cs="Times New Roman"/>
-                <w:lang w:val="fr-FR" w:eastAsia="fr-FR"/>
-              </w:rPr>
-              <w:t>Block</w:t>
-            </w:r>
+            <w:proofErr w:type="spellStart"/>
+            <w:r>
+              <w:rPr>
+                <w:rFonts w:ascii="Cambria Math" w:eastAsia="Times New Roman" w:hAnsi="Cambria Math" w:cs="Times New Roman"/>
+                <w:szCs w:val="24"/>
+                <w:lang w:val="fr-FR" w:eastAsia="fr-FR"/>
+              </w:rPr>
+              <w:t>Map</w:t>
+            </w:r>
+            <w:proofErr w:type="spellEnd"/>
           </w:p>
         </w:tc>
         <w:tc>
@@ -2428,7 +2931,6 @@
               <w:bottom w:w="100" w:type="dxa"/>
               <w:right w:w="100" w:type="dxa"/>
             </w:tcMar>
-            <w:hideMark/>
           </w:tcPr>
           <w:p>
             <w:pPr>
@@ -2480,318 +2982,6 @@
           </w:p>
         </w:tc>
       </w:tr>
-      <w:tr>
-        <w:tc>
-          <w:tcPr>
-            <w:tcW w:w="1753" w:type="dxa"/>
-            <w:tcBorders>
-              <w:top w:val="single" w:sz="8" w:space="0" w:color="000000"/>
-              <w:left w:val="single" w:sz="8" w:space="0" w:color="000000"/>
-              <w:bottom w:val="single" w:sz="8" w:space="0" w:color="000000"/>
-              <w:right w:val="single" w:sz="8" w:space="0" w:color="000000"/>
-            </w:tcBorders>
-            <w:shd w:val="clear" w:color="auto" w:fill="E7E6E6" w:themeFill="background2"/>
-            <w:tcMar>
-              <w:top w:w="100" w:type="dxa"/>
-              <w:left w:w="100" w:type="dxa"/>
-              <w:bottom w:w="100" w:type="dxa"/>
-              <w:right w:w="100" w:type="dxa"/>
-            </w:tcMar>
-            <w:hideMark/>
-          </w:tcPr>
-          <w:p>
-            <w:pPr>
-              <w:spacing w:after="0" w:line="240" w:lineRule="auto"/>
-              <w:rPr>
-                <w:rFonts w:ascii="Cambria Math" w:eastAsia="Times New Roman" w:hAnsi="Cambria Math" w:cs="Times New Roman"/>
-                <w:szCs w:val="24"/>
-                <w:lang w:val="fr-FR" w:eastAsia="fr-FR"/>
-              </w:rPr>
-            </w:pPr>
-            <w:r>
-              <w:rPr>
-                <w:rFonts w:ascii="Cambria Math" w:eastAsia="Times New Roman" w:hAnsi="Cambria Math" w:cs="Times New Roman"/>
-                <w:szCs w:val="24"/>
-                <w:lang w:val="fr-FR" w:eastAsia="fr-FR"/>
-              </w:rPr>
-              <w:lastRenderedPageBreak/>
-              <w:t>Inventaire</w:t>
-            </w:r>
-          </w:p>
-        </w:tc>
-        <w:tc>
-          <w:tcPr>
-            <w:tcW w:w="2206" w:type="dxa"/>
-            <w:tcBorders>
-              <w:top w:val="single" w:sz="8" w:space="0" w:color="000000"/>
-              <w:left w:val="single" w:sz="8" w:space="0" w:color="000000"/>
-              <w:bottom w:val="single" w:sz="8" w:space="0" w:color="000000"/>
-              <w:right w:val="single" w:sz="8" w:space="0" w:color="000000"/>
-            </w:tcBorders>
-            <w:tcMar>
-              <w:top w:w="100" w:type="dxa"/>
-              <w:left w:w="100" w:type="dxa"/>
-              <w:bottom w:w="100" w:type="dxa"/>
-              <w:right w:w="100" w:type="dxa"/>
-            </w:tcMar>
-          </w:tcPr>
-          <w:p>
-            <w:pPr>
-              <w:spacing w:after="0" w:line="240" w:lineRule="auto"/>
-              <w:jc w:val="center"/>
-              <w:rPr>
-                <w:rFonts w:ascii="Cambria Math" w:eastAsia="Times New Roman" w:hAnsi="Cambria Math" w:cs="Times New Roman"/>
-                <w:szCs w:val="24"/>
-                <w:lang w:val="fr-FR" w:eastAsia="fr-FR"/>
-              </w:rPr>
-            </w:pPr>
-            <w:r>
-              <w:rPr>
-                <w:rFonts w:ascii="Cambria Math" w:eastAsia="Times New Roman" w:hAnsi="Cambria Math" w:cs="Times New Roman"/>
-                <w:szCs w:val="24"/>
-                <w:lang w:val="fr-FR" w:eastAsia="fr-FR"/>
-              </w:rPr>
-              <w:t>⌀</w:t>
-            </w:r>
-          </w:p>
-        </w:tc>
-        <w:tc>
-          <w:tcPr>
-            <w:tcW w:w="5387" w:type="dxa"/>
-            <w:tcBorders>
-              <w:top w:val="single" w:sz="8" w:space="0" w:color="000000"/>
-              <w:left w:val="single" w:sz="8" w:space="0" w:color="000000"/>
-              <w:bottom w:val="single" w:sz="8" w:space="0" w:color="000000"/>
-              <w:right w:val="single" w:sz="8" w:space="0" w:color="000000"/>
-            </w:tcBorders>
-            <w:tcMar>
-              <w:top w:w="100" w:type="dxa"/>
-              <w:left w:w="100" w:type="dxa"/>
-              <w:bottom w:w="100" w:type="dxa"/>
-              <w:right w:w="100" w:type="dxa"/>
-            </w:tcMar>
-            <w:hideMark/>
-          </w:tcPr>
-          <w:p>
-            <w:pPr>
-              <w:spacing w:after="0" w:line="240" w:lineRule="auto"/>
-              <w:jc w:val="both"/>
-              <w:rPr>
-                <w:rFonts w:ascii="Cambria Math" w:eastAsia="Times New Roman" w:hAnsi="Cambria Math" w:cs="Times New Roman"/>
-                <w:szCs w:val="24"/>
-                <w:lang w:val="fr-FR" w:eastAsia="fr-FR"/>
-              </w:rPr>
-            </w:pPr>
-          </w:p>
-        </w:tc>
-      </w:tr>
-      <w:tr>
-        <w:tc>
-          <w:tcPr>
-            <w:tcW w:w="1753" w:type="dxa"/>
-            <w:tcBorders>
-              <w:top w:val="single" w:sz="8" w:space="0" w:color="000000"/>
-              <w:left w:val="single" w:sz="8" w:space="0" w:color="000000"/>
-              <w:bottom w:val="single" w:sz="8" w:space="0" w:color="000000"/>
-              <w:right w:val="single" w:sz="8" w:space="0" w:color="000000"/>
-            </w:tcBorders>
-            <w:shd w:val="clear" w:color="auto" w:fill="E7E6E6" w:themeFill="background2"/>
-            <w:tcMar>
-              <w:top w:w="100" w:type="dxa"/>
-              <w:left w:w="100" w:type="dxa"/>
-              <w:bottom w:w="100" w:type="dxa"/>
-              <w:right w:w="100" w:type="dxa"/>
-            </w:tcMar>
-          </w:tcPr>
-          <w:p>
-            <w:pPr>
-              <w:spacing w:after="0" w:line="240" w:lineRule="auto"/>
-              <w:rPr>
-                <w:rFonts w:ascii="Cambria Math" w:eastAsia="Times New Roman" w:hAnsi="Cambria Math" w:cs="Times New Roman"/>
-                <w:szCs w:val="24"/>
-                <w:lang w:val="fr-FR" w:eastAsia="fr-FR"/>
-              </w:rPr>
-            </w:pPr>
-            <w:r>
-              <w:rPr>
-                <w:rFonts w:ascii="Cambria Math" w:eastAsia="Times New Roman" w:hAnsi="Cambria Math" w:cs="Times New Roman"/>
-                <w:szCs w:val="24"/>
-                <w:lang w:val="fr-FR" w:eastAsia="fr-FR"/>
-              </w:rPr>
-              <w:t>GestionTours</w:t>
-            </w:r>
-          </w:p>
-        </w:tc>
-        <w:tc>
-          <w:tcPr>
-            <w:tcW w:w="2206" w:type="dxa"/>
-            <w:tcBorders>
-              <w:top w:val="single" w:sz="8" w:space="0" w:color="000000"/>
-              <w:left w:val="single" w:sz="8" w:space="0" w:color="000000"/>
-              <w:bottom w:val="single" w:sz="8" w:space="0" w:color="000000"/>
-              <w:right w:val="single" w:sz="8" w:space="0" w:color="000000"/>
-            </w:tcBorders>
-            <w:tcMar>
-              <w:top w:w="100" w:type="dxa"/>
-              <w:left w:w="100" w:type="dxa"/>
-              <w:bottom w:w="100" w:type="dxa"/>
-              <w:right w:w="100" w:type="dxa"/>
-            </w:tcMar>
-          </w:tcPr>
-          <w:p>
-            <w:pPr>
-              <w:spacing w:after="0" w:line="240" w:lineRule="auto"/>
-              <w:jc w:val="center"/>
-              <w:rPr>
-                <w:rFonts w:ascii="Cambria Math" w:eastAsia="Times New Roman" w:hAnsi="Cambria Math" w:cs="Arial"/>
-                <w:color w:val="000000"/>
-                <w:sz w:val="20"/>
-                <w:lang w:val="fr-FR" w:eastAsia="fr-FR"/>
-              </w:rPr>
-            </w:pPr>
-            <w:r>
-              <w:rPr>
-                <w:rFonts w:ascii="Cambria Math" w:eastAsia="Times New Roman" w:hAnsi="Cambria Math" w:cs="Times New Roman"/>
-                <w:szCs w:val="24"/>
-                <w:lang w:val="fr-FR" w:eastAsia="fr-FR"/>
-              </w:rPr>
-              <w:t>⌀</w:t>
-            </w:r>
-          </w:p>
-        </w:tc>
-        <w:tc>
-          <w:tcPr>
-            <w:tcW w:w="5387" w:type="dxa"/>
-            <w:tcBorders>
-              <w:top w:val="single" w:sz="8" w:space="0" w:color="000000"/>
-              <w:left w:val="single" w:sz="8" w:space="0" w:color="000000"/>
-              <w:bottom w:val="single" w:sz="8" w:space="0" w:color="000000"/>
-              <w:right w:val="single" w:sz="8" w:space="0" w:color="000000"/>
-            </w:tcBorders>
-            <w:tcMar>
-              <w:top w:w="100" w:type="dxa"/>
-              <w:left w:w="100" w:type="dxa"/>
-              <w:bottom w:w="100" w:type="dxa"/>
-              <w:right w:w="100" w:type="dxa"/>
-            </w:tcMar>
-          </w:tcPr>
-          <w:p>
-            <w:pPr>
-              <w:spacing w:after="0" w:line="240" w:lineRule="auto"/>
-              <w:jc w:val="both"/>
-              <w:rPr>
-                <w:rFonts w:ascii="Cambria Math" w:eastAsia="Times New Roman" w:hAnsi="Cambria Math" w:cs="Times New Roman"/>
-                <w:szCs w:val="24"/>
-                <w:lang w:val="fr-FR" w:eastAsia="fr-FR"/>
-              </w:rPr>
-            </w:pPr>
-          </w:p>
-        </w:tc>
-      </w:tr>
-      <w:tr>
-        <w:tc>
-          <w:tcPr>
-            <w:tcW w:w="1753" w:type="dxa"/>
-            <w:tcBorders>
-              <w:top w:val="single" w:sz="8" w:space="0" w:color="000000"/>
-              <w:left w:val="single" w:sz="8" w:space="0" w:color="000000"/>
-              <w:bottom w:val="single" w:sz="8" w:space="0" w:color="000000"/>
-              <w:right w:val="single" w:sz="8" w:space="0" w:color="000000"/>
-            </w:tcBorders>
-            <w:shd w:val="clear" w:color="auto" w:fill="E7E6E6" w:themeFill="background2"/>
-            <w:tcMar>
-              <w:top w:w="100" w:type="dxa"/>
-              <w:left w:w="100" w:type="dxa"/>
-              <w:bottom w:w="100" w:type="dxa"/>
-              <w:right w:w="100" w:type="dxa"/>
-            </w:tcMar>
-            <w:hideMark/>
-          </w:tcPr>
-          <w:p>
-            <w:pPr>
-              <w:spacing w:after="0" w:line="240" w:lineRule="auto"/>
-              <w:rPr>
-                <w:rFonts w:ascii="Cambria Math" w:eastAsia="Times New Roman" w:hAnsi="Cambria Math" w:cs="Times New Roman"/>
-                <w:szCs w:val="24"/>
-                <w:lang w:val="fr-FR" w:eastAsia="fr-FR"/>
-              </w:rPr>
-            </w:pPr>
-            <w:r>
-              <w:rPr>
-                <w:rFonts w:ascii="Cambria Math" w:eastAsia="Times New Roman" w:hAnsi="Cambria Math" w:cs="Times New Roman"/>
-                <w:szCs w:val="24"/>
-                <w:lang w:val="fr-FR" w:eastAsia="fr-FR"/>
-              </w:rPr>
-              <w:t>Map</w:t>
-            </w:r>
-          </w:p>
-        </w:tc>
-        <w:tc>
-          <w:tcPr>
-            <w:tcW w:w="2206" w:type="dxa"/>
-            <w:tcBorders>
-              <w:top w:val="single" w:sz="8" w:space="0" w:color="000000"/>
-              <w:left w:val="single" w:sz="8" w:space="0" w:color="000000"/>
-              <w:bottom w:val="single" w:sz="8" w:space="0" w:color="000000"/>
-              <w:right w:val="single" w:sz="8" w:space="0" w:color="000000"/>
-            </w:tcBorders>
-            <w:tcMar>
-              <w:top w:w="100" w:type="dxa"/>
-              <w:left w:w="100" w:type="dxa"/>
-              <w:bottom w:w="100" w:type="dxa"/>
-              <w:right w:w="100" w:type="dxa"/>
-            </w:tcMar>
-          </w:tcPr>
-          <w:p>
-            <w:pPr>
-              <w:spacing w:after="0" w:line="240" w:lineRule="auto"/>
-              <w:jc w:val="center"/>
-              <w:rPr>
-                <w:rFonts w:ascii="Cambria Math" w:eastAsia="Times New Roman" w:hAnsi="Cambria Math" w:cs="Times New Roman"/>
-                <w:szCs w:val="24"/>
-                <w:lang w:val="fr-FR" w:eastAsia="fr-FR"/>
-              </w:rPr>
-            </w:pPr>
-            <w:r>
-              <w:rPr>
-                <w:rFonts w:ascii="Cambria Math" w:eastAsia="Times New Roman" w:hAnsi="Cambria Math" w:cs="Times New Roman"/>
-                <w:szCs w:val="24"/>
-                <w:lang w:val="fr-FR" w:eastAsia="fr-FR"/>
-              </w:rPr>
-              <w:t>⌀</w:t>
-            </w:r>
-          </w:p>
-        </w:tc>
-        <w:tc>
-          <w:tcPr>
-            <w:tcW w:w="5387" w:type="dxa"/>
-            <w:tcBorders>
-              <w:top w:val="single" w:sz="8" w:space="0" w:color="000000"/>
-              <w:left w:val="single" w:sz="8" w:space="0" w:color="000000"/>
-              <w:bottom w:val="single" w:sz="8" w:space="0" w:color="000000"/>
-              <w:right w:val="single" w:sz="8" w:space="0" w:color="000000"/>
-            </w:tcBorders>
-            <w:tcMar>
-              <w:top w:w="100" w:type="dxa"/>
-              <w:left w:w="100" w:type="dxa"/>
-              <w:bottom w:w="100" w:type="dxa"/>
-              <w:right w:w="100" w:type="dxa"/>
-            </w:tcMar>
-            <w:hideMark/>
-          </w:tcPr>
-          <w:p>
-            <w:pPr>
-              <w:spacing w:after="0" w:line="240" w:lineRule="auto"/>
-              <w:jc w:val="both"/>
-              <w:rPr>
-                <w:rFonts w:ascii="Cambria Math" w:eastAsia="Times New Roman" w:hAnsi="Cambria Math" w:cs="Times New Roman"/>
-                <w:szCs w:val="24"/>
-                <w:lang w:val="fr-FR" w:eastAsia="fr-FR"/>
-              </w:rPr>
-            </w:pPr>
-          </w:p>
-        </w:tc>
-      </w:tr>
     </w:tbl>
     <w:p>
       <w:pPr>
@@ -2832,14 +3022,14 @@
           <w:lang w:val="fr-FR"/>
         </w:rPr>
       </w:pPr>
-      <w:bookmarkStart w:id="4" w:name="_Toc509868083"/>
+      <w:bookmarkStart w:id="3" w:name="_Toc510096683"/>
       <w:r>
         <w:rPr>
           <w:lang w:val="fr-FR"/>
         </w:rPr>
         <w:t>IV -  Bibliographie</w:t>
       </w:r>
-      <w:bookmarkEnd w:id="4"/>
+      <w:bookmarkEnd w:id="3"/>
     </w:p>
     <w:p>
       <w:pPr>
@@ -2896,7 +3086,21 @@
         <w:rPr>
           <w:lang w:val="fr-FR"/>
         </w:rPr>
-        <w:t xml:space="preserve"> nous a grandement aidé pour réaliser </w:t>
+        <w:t xml:space="preserve"> nous a grandement </w:t>
+      </w:r>
+      <w:proofErr w:type="gramStart"/>
+      <w:r>
+        <w:rPr>
+          <w:lang w:val="fr-FR"/>
+        </w:rPr>
+        <w:t>aidé</w:t>
+      </w:r>
+      <w:proofErr w:type="gramEnd"/>
+      <w:r>
+        <w:rPr>
+          <w:lang w:val="fr-FR"/>
+        </w:rPr>
+        <w:t xml:space="preserve"> pour réaliser </w:t>
       </w:r>
       <w:r>
         <w:rPr>
@@ -2999,8 +3203,16 @@
         <w:rPr>
           <w:lang w:val="fr-FR"/>
         </w:rPr>
-        <w:t xml:space="preserve"> Cycle nous ont grandement aidé</w:t>
-      </w:r>
+        <w:t xml:space="preserve"> Cycle nous ont grandement </w:t>
+      </w:r>
+      <w:proofErr w:type="gramStart"/>
+      <w:r>
+        <w:rPr>
+          <w:lang w:val="fr-FR"/>
+        </w:rPr>
+        <w:t>aidé</w:t>
+      </w:r>
+      <w:proofErr w:type="gramEnd"/>
       <w:r>
         <w:rPr>
           <w:lang w:val="fr-FR"/>
@@ -3081,14 +3293,14 @@
           <w:lang w:val="fr-FR"/>
         </w:rPr>
       </w:pPr>
-      <w:bookmarkStart w:id="5" w:name="_Toc509868084"/>
+      <w:bookmarkStart w:id="4" w:name="_Toc510096684"/>
       <w:r>
         <w:rPr>
           <w:lang w:val="fr-FR"/>
         </w:rPr>
         <w:t>V – Suggestion d’améliorations du projet, bugs connus</w:t>
       </w:r>
-      <w:bookmarkEnd w:id="5"/>
+      <w:bookmarkEnd w:id="4"/>
     </w:p>
     <w:p>
       <w:pPr>
@@ -3114,7 +3326,76 @@
         <w:rPr>
           <w:lang w:val="fr-FR"/>
         </w:rPr>
-        <w:t>l’apparition des worms en début de partie qui pourrait être aléatoire. Evidemment, les textures sont perfectibles. Enfin, on pourrait imaginer l’ajout d’armes variées comme des armes au corps à corps. Aussi l’ajout d’items interactifs apparaissant sur la carte pourrait être implémenté.</w:t>
+        <w:t xml:space="preserve">l’apparition des </w:t>
+      </w:r>
+      <w:r>
+        <w:rPr>
+          <w:lang w:val="fr-FR"/>
+        </w:rPr>
+        <w:t>Worms</w:t>
+      </w:r>
+      <w:r>
+        <w:rPr>
+          <w:lang w:val="fr-FR"/>
+        </w:rPr>
+        <w:t xml:space="preserve"> en début de partie qui pourrait être aléatoire. Evidemment, les textures sont perfectibles.</w:t>
+      </w:r>
+      <w:r>
+        <w:rPr>
+          <w:lang w:val="fr-FR"/>
+        </w:rPr>
+        <w:t xml:space="preserve"> On pourrait, en effet, imaginer coder une animation du Worms lors de son déplacement (Avec des </w:t>
+      </w:r>
+      <w:proofErr w:type="spellStart"/>
+      <w:r>
+        <w:rPr>
+          <w:lang w:val="fr-FR"/>
+        </w:rPr>
+        <w:t>sprites</w:t>
+      </w:r>
+      <w:proofErr w:type="spellEnd"/>
+      <w:r>
+        <w:rPr>
+          <w:lang w:val="fr-FR"/>
+        </w:rPr>
+        <w:t>) ou bien lors d’action spécifiques.</w:t>
+      </w:r>
+      <w:r>
+        <w:rPr>
+          <w:lang w:val="fr-FR"/>
+        </w:rPr>
+        <w:t xml:space="preserve"> Enfin, on pourrait imaginer l’ajout d’armes </w:t>
+      </w:r>
+      <w:r>
+        <w:rPr>
+          <w:lang w:val="fr-FR"/>
+        </w:rPr>
+        <w:lastRenderedPageBreak/>
+        <w:t>variées comme des armes au corps à corps. Aussi</w:t>
+      </w:r>
+      <w:r>
+        <w:rPr>
+          <w:lang w:val="fr-FR"/>
+        </w:rPr>
+        <w:t>,</w:t>
+      </w:r>
+      <w:r>
+        <w:rPr>
+          <w:lang w:val="fr-FR"/>
+        </w:rPr>
+        <w:t xml:space="preserve"> l’ajout d’items interactifs apparaissant sur la carte pourrait être implémenté</w:t>
+      </w:r>
+      <w:r>
+        <w:rPr>
+          <w:lang w:val="fr-FR"/>
+        </w:rPr>
+        <w:t xml:space="preserve"> (comme des caisses redonnant de la vie)</w:t>
+      </w:r>
+      <w:r>
+        <w:rPr>
+          <w:lang w:val="fr-FR"/>
+        </w:rPr>
+        <w:t>.</w:t>
       </w:r>
     </w:p>
     <w:p>
@@ -3146,6 +3427,7 @@
           <w:highlight w:val="yellow"/>
         </w:rPr>
       </w:pPr>
+      <w:proofErr w:type="gramStart"/>
       <w:r>
         <w:rPr>
           <w:rFonts w:ascii="Cambria Math" w:hAnsi="Cambria Math" w:cs="Arial"/>
@@ -3154,16 +3436,19 @@
           <w:szCs w:val="22"/>
           <w:highlight w:val="yellow"/>
         </w:rPr>
-        <w:t>caisses redonnant de la vie</w:t>
-      </w:r>
+        <w:t>vent</w:t>
+      </w:r>
+      <w:proofErr w:type="gramEnd"/>
     </w:p>
     <w:p>
       <w:pPr>
         <w:pStyle w:val="NormalWeb"/>
         <w:spacing w:before="0" w:beforeAutospacing="0" w:after="0" w:afterAutospacing="0"/>
         <w:rPr>
-          <w:rFonts w:ascii="Cambria Math" w:hAnsi="Cambria Math"/>
-          <w:highlight w:val="yellow"/>
+          <w:rFonts w:ascii="Cambria Math" w:hAnsi="Cambria Math" w:cs="Arial"/>
+          <w:color w:val="000000"/>
+          <w:sz w:val="22"/>
+          <w:szCs w:val="22"/>
         </w:rPr>
       </w:pPr>
       <w:r>
@@ -3174,7 +3459,7 @@
           <w:szCs w:val="22"/>
           <w:highlight w:val="yellow"/>
         </w:rPr>
-        <w:t>vent</w:t>
+        <w:t>Blocs avec différentes résistances</w:t>
       </w:r>
     </w:p>
     <w:p>
@@ -3183,9 +3468,9 @@
         <w:spacing w:before="0" w:beforeAutospacing="0" w:after="0" w:afterAutospacing="0"/>
         <w:rPr>
           <w:rFonts w:ascii="Cambria Math" w:hAnsi="Cambria Math"/>
-          <w:highlight w:val="yellow"/>
-        </w:rPr>
-      </w:pPr>
+        </w:rPr>
+      </w:pPr>
+      <w:proofErr w:type="gramStart"/>
       <w:r>
         <w:rPr>
           <w:rFonts w:ascii="Cambria Math" w:hAnsi="Cambria Math" w:cs="Arial"/>
@@ -3194,47 +3479,11 @@
           <w:szCs w:val="22"/>
           <w:highlight w:val="yellow"/>
         </w:rPr>
-        <w:t>réglage puissance armes</w:t>
-      </w:r>
-    </w:p>
-    <w:p>
-      <w:pPr>
-        <w:pStyle w:val="NormalWeb"/>
-        <w:spacing w:before="0" w:beforeAutospacing="0" w:after="0" w:afterAutospacing="0"/>
-        <w:rPr>
-          <w:rFonts w:ascii="Cambria Math" w:hAnsi="Cambria Math"/>
-          <w:highlight w:val="yellow"/>
-        </w:rPr>
-      </w:pPr>
-      <w:r>
-        <w:rPr>
-          <w:rFonts w:ascii="Cambria Math" w:hAnsi="Cambria Math" w:cs="Arial"/>
-          <w:color w:val="000000"/>
-          <w:sz w:val="22"/>
-          <w:szCs w:val="22"/>
-          <w:highlight w:val="yellow"/>
-        </w:rPr>
-        <w:t>Animation lors du déplacement</w:t>
-      </w:r>
-    </w:p>
-    <w:p>
-      <w:pPr>
-        <w:pStyle w:val="NormalWeb"/>
-        <w:spacing w:before="0" w:beforeAutospacing="0" w:after="0" w:afterAutospacing="0"/>
-        <w:rPr>
-          <w:rFonts w:ascii="Cambria Math" w:hAnsi="Cambria Math"/>
-        </w:rPr>
-      </w:pPr>
-      <w:r>
-        <w:rPr>
-          <w:rFonts w:ascii="Cambria Math" w:hAnsi="Cambria Math" w:cs="Arial"/>
-          <w:color w:val="000000"/>
-          <w:sz w:val="22"/>
-          <w:szCs w:val="22"/>
-          <w:highlight w:val="yellow"/>
-        </w:rPr>
-        <w:t>Blocs avec différentes résistances</w:t>
-      </w:r>
+        <w:t>didacticiel</w:t>
+      </w:r>
+      <w:bookmarkStart w:id="5" w:name="_GoBack"/>
+      <w:bookmarkEnd w:id="5"/>
+      <w:proofErr w:type="gramEnd"/>
     </w:p>
     <w:p>
       <w:pPr>
@@ -3262,7 +3511,7 @@
         <w:pStyle w:val="Paragraphedeliste"/>
         <w:numPr>
           <w:ilvl w:val="0"/>
-          <w:numId w:val="1"/>
+          <w:numId w:val="2"/>
         </w:numPr>
         <w:rPr>
           <w:lang w:val="fr-FR"/>
@@ -3272,18 +3521,55 @@
         <w:rPr>
           <w:lang w:val="fr-FR"/>
         </w:rPr>
-        <w:lastRenderedPageBreak/>
-        <w:t>OUI</w:t>
+        <w:t>Pas de dégâts de chute.</w:t>
       </w:r>
     </w:p>
     <w:p>
       <w:pPr>
+        <w:pStyle w:val="Paragraphedeliste"/>
+        <w:numPr>
+          <w:ilvl w:val="0"/>
+          <w:numId w:val="2"/>
+        </w:numPr>
+        <w:rPr>
+          <w:lang w:val="fr-FR"/>
+        </w:rPr>
+      </w:pPr>
+      <w:r>
+        <w:rPr>
+          <w:lang w:val="fr-FR"/>
+        </w:rPr>
+        <w:t>Les projectiles passent à travers 1 ou 2 blocks</w:t>
+      </w:r>
+    </w:p>
+    <w:p>
+      <w:pPr>
+        <w:rPr>
+          <w:lang w:val="fr-FR"/>
+        </w:rPr>
+      </w:pPr>
+      <w:r>
+        <w:rPr>
+          <w:lang w:val="fr-FR"/>
+        </w:rPr>
+        <w:t>Néanmoins ces bugs restent assez rares.</w:t>
+      </w:r>
+    </w:p>
+    <w:p>
+      <w:pPr>
+        <w:rPr>
+          <w:lang w:val="fr-FR"/>
+        </w:rPr>
+      </w:pPr>
+    </w:p>
+    <w:p>
+      <w:pPr>
         <w:pStyle w:val="Titre"/>
         <w:rPr>
           <w:lang w:val="fr-FR"/>
         </w:rPr>
       </w:pPr>
-      <w:bookmarkStart w:id="6" w:name="_Toc509868085"/>
+      <w:bookmarkStart w:id="6" w:name="_Toc510096685"/>
       <w:r>
         <w:rPr>
           <w:lang w:val="fr-FR"/>
@@ -3299,13 +3585,23 @@
           <w:lang w:val="fr-FR"/>
         </w:rPr>
       </w:pPr>
+      <w:proofErr w:type="gramStart"/>
       <w:r>
         <w:rPr>
           <w:rFonts w:ascii="Cambria Math" w:hAnsi="Cambria Math"/>
           <w:highlight w:val="yellow"/>
           <w:lang w:val="fr-FR"/>
         </w:rPr>
-        <w:t>carnet de route et échéancier décrivant l’évolution de votre travail au fil des semaines</w:t>
+        <w:t>carnet</w:t>
+      </w:r>
+      <w:proofErr w:type="gramEnd"/>
+      <w:r>
+        <w:rPr>
+          <w:rFonts w:ascii="Cambria Math" w:hAnsi="Cambria Math"/>
+          <w:highlight w:val="yellow"/>
+          <w:lang w:val="fr-FR"/>
+        </w:rPr>
+        <w:t xml:space="preserve"> de route et échéancier décrivant l’évolution de votre travail au fil des semaines</w:t>
       </w:r>
     </w:p>
     <w:p>
@@ -3342,13 +3638,23 @@
           <w:lang w:val="fr-FR"/>
         </w:rPr>
       </w:pPr>
+      <w:proofErr w:type="gramStart"/>
       <w:r>
         <w:rPr>
           <w:rFonts w:ascii="Cambria Math" w:hAnsi="Cambria Math"/>
           <w:highlight w:val="yellow"/>
           <w:lang w:val="fr-FR"/>
         </w:rPr>
-        <w:t>un document explicatif de 6 pages maximum au format PDF précisant</w:t>
+        <w:t>un</w:t>
+      </w:r>
+      <w:proofErr w:type="gramEnd"/>
+      <w:r>
+        <w:rPr>
+          <w:rFonts w:ascii="Cambria Math" w:hAnsi="Cambria Math"/>
+          <w:highlight w:val="yellow"/>
+          <w:lang w:val="fr-FR"/>
+        </w:rPr>
+        <w:t xml:space="preserve"> document explicatif de 6 pages maximum au format PDF précisant</w:t>
       </w:r>
     </w:p>
     <w:sectPr>
@@ -4925,11 +5231,11 @@
         </c:dLbls>
         <c:gapWidth val="12"/>
         <c:overlap val="100"/>
-        <c:axId val="-952935664"/>
-        <c:axId val="-952937840"/>
+        <c:axId val="-1356284976"/>
+        <c:axId val="-1221117440"/>
       </c:barChart>
       <c:catAx>
-        <c:axId val="-952935664"/>
+        <c:axId val="-1356284976"/>
         <c:scaling>
           <c:orientation val="minMax"/>
         </c:scaling>
@@ -4972,7 +5278,7 @@
             <a:endParaRPr lang="fr-FR"/>
           </a:p>
         </c:txPr>
-        <c:crossAx val="-952937840"/>
+        <c:crossAx val="-1221117440"/>
         <c:crosses val="autoZero"/>
         <c:auto val="1"/>
         <c:lblAlgn val="ctr"/>
@@ -4980,7 +5286,7 @@
         <c:noMultiLvlLbl val="0"/>
       </c:catAx>
       <c:valAx>
-        <c:axId val="-952937840"/>
+        <c:axId val="-1221117440"/>
         <c:scaling>
           <c:orientation val="minMax"/>
           <c:max val="43192"/>
@@ -5033,7 +5339,7 @@
             <a:endParaRPr lang="fr-FR"/>
           </a:p>
         </c:txPr>
-        <c:crossAx val="-952935664"/>
+        <c:crossAx val="-1356284976"/>
         <c:crosses val="autoZero"/>
         <c:crossBetween val="between"/>
         <c:majorUnit val="3"/>
@@ -5892,7 +6198,7 @@
 </file>
 
 <file path=customXml/itemProps1.xml><?xml version="1.0" encoding="utf-8"?>
-<ds:datastoreItem xmlns:ds="http://schemas.openxmlformats.org/officeDocument/2006/customXml" ds:itemID="{EBC48DF9-5C9A-4CD2-B9E1-B0139571297C}">
+<ds:datastoreItem xmlns:ds="http://schemas.openxmlformats.org/officeDocument/2006/customXml" ds:itemID="{BE38F559-4A96-46A8-906E-579A1035DF75}">
   <ds:schemaRefs>
     <ds:schemaRef ds:uri="http://schemas.openxmlformats.org/officeDocument/2006/bibliography"/>
   </ds:schemaRefs>

</xml_diff>

<commit_message>
Description de toutes les classes du jeu + mode "c"
</commit_message>
<xml_diff>
--- a/Rendu/RenduFinal-Worms.docx
+++ b/Rendu/RenduFinal-Worms.docx
@@ -35,7 +35,7 @@
             <v:path o:extrusionok="f" gradientshapeok="t" o:connecttype="rect"/>
             <o:lock v:ext="edit" aspectratio="t"/>
           </v:shapetype>
-          <v:shape id="_x0000_s1027" type="#_x0000_t75" style="position:absolute;left:0;text-align:left;margin-left:46.15pt;margin-top:-6.5pt;width:1in;height:109.8pt;rotation:-1780577fd;z-index:-251655168;mso-position-horizontal-relative:text;mso-position-vertical-relative:text;mso-width-relative:page;mso-height-relative:page">
+          <v:shape id="_x0000_s1027" type="#_x0000_t75" style="position:absolute;left:0;text-align:left;margin-left:46.15pt;margin-top:-6.5pt;width:1in;height:109.8pt;rotation:-1780577fd;z-index:-251656192;mso-position-horizontal-relative:text;mso-position-vertical-relative:text;mso-width-relative:page;mso-height-relative:page">
             <v:imagedata r:id="rId8" o:title="GraveStone"/>
           </v:shape>
         </w:pict>
@@ -45,7 +45,7 @@
           <w:noProof/>
         </w:rPr>
         <w:pict>
-          <v:shape id="_x0000_s1026" type="#_x0000_t75" style="position:absolute;left:0;text-align:left;margin-left:355.6pt;margin-top:-19.85pt;width:61.35pt;height:123.15pt;rotation:1122548fd;z-index:-251657216;mso-position-horizontal-relative:text;mso-position-vertical-relative:text;mso-width-relative:page;mso-height-relative:page">
+          <v:shape id="_x0000_s1026" type="#_x0000_t75" style="position:absolute;left:0;text-align:left;margin-left:355.6pt;margin-top:-19.85pt;width:61.35pt;height:123.15pt;rotation:1122548fd;z-index:-251658240;mso-position-horizontal-relative:text;mso-position-vertical-relative:text;mso-width-relative:page;mso-height-relative:page">
             <v:imagedata r:id="rId9" o:title="WormRougeHD"/>
           </v:shape>
         </w:pict>
@@ -291,7 +291,7 @@
                 <w:noProof/>
                 <w:webHidden/>
               </w:rPr>
-              <w:t>2</w:t>
+              <w:t>1</w:t>
             </w:r>
             <w:r>
               <w:rPr>
@@ -433,7 +433,7 @@
                 <w:noProof/>
                 <w:webHidden/>
               </w:rPr>
-              <w:t>3</w:t>
+              <w:t>4</w:t>
             </w:r>
             <w:r>
               <w:rPr>
@@ -504,7 +504,7 @@
                 <w:noProof/>
                 <w:webHidden/>
               </w:rPr>
-              <w:t>3</w:t>
+              <w:t>4</w:t>
             </w:r>
             <w:r>
               <w:rPr>
@@ -575,7 +575,7 @@
                 <w:noProof/>
                 <w:webHidden/>
               </w:rPr>
-              <w:t>4</w:t>
+              <w:t>5</w:t>
             </w:r>
             <w:r>
               <w:rPr>
@@ -654,130 +654,6 @@
     </w:p>
     <w:p>
       <w:pPr>
-        <w:rPr>
-          <w:rFonts w:ascii="Cambria Math" w:hAnsi="Cambria Math"/>
-          <w:highlight w:val="yellow"/>
-          <w:u w:val="single"/>
-          <w:lang w:val="fr-FR"/>
-        </w:rPr>
-      </w:pPr>
-      <w:r>
-        <w:rPr>
-          <w:rFonts w:ascii="Cambria Math" w:hAnsi="Cambria Math"/>
-          <w:highlight w:val="yellow"/>
-          <w:u w:val="single"/>
-          <w:lang w:val="fr-FR"/>
-        </w:rPr>
-        <w:t>Objectif du projet :</w:t>
-      </w:r>
-    </w:p>
-    <w:p>
-      <w:pPr>
-        <w:rPr>
-          <w:rFonts w:ascii="Cambria Math" w:hAnsi="Cambria Math"/>
-          <w:highlight w:val="yellow"/>
-          <w:lang w:val="fr-FR"/>
-        </w:rPr>
-      </w:pPr>
-      <w:r>
-        <w:rPr>
-          <w:rFonts w:ascii="Cambria Math" w:hAnsi="Cambria Math"/>
-          <w:highlight w:val="yellow"/>
-          <w:lang w:val="fr-FR"/>
-        </w:rPr>
-        <w:t>Le projet consiste à recréer le jeu “Worms”. Dans ce jeu, plusieurs “</w:t>
-      </w:r>
-      <w:proofErr w:type="spellStart"/>
-      <w:r>
-        <w:rPr>
-          <w:rFonts w:ascii="Cambria Math" w:hAnsi="Cambria Math"/>
-          <w:highlight w:val="yellow"/>
-          <w:lang w:val="fr-FR"/>
-        </w:rPr>
-        <w:t>worms</w:t>
-      </w:r>
-      <w:proofErr w:type="spellEnd"/>
-      <w:r>
-        <w:rPr>
-          <w:rFonts w:ascii="Cambria Math" w:hAnsi="Cambria Math"/>
-          <w:highlight w:val="yellow"/>
-          <w:lang w:val="fr-FR"/>
-        </w:rPr>
-        <w:t xml:space="preserve">” s’affrontent sur une carte grâce à des armes variées (lance-roquettes, grenade, fusils, </w:t>
-      </w:r>
-      <w:proofErr w:type="spellStart"/>
-      <w:r>
-        <w:rPr>
-          <w:rFonts w:ascii="Cambria Math" w:hAnsi="Cambria Math"/>
-          <w:highlight w:val="yellow"/>
-          <w:lang w:val="fr-FR"/>
-        </w:rPr>
-        <w:t>etc</w:t>
-      </w:r>
-      <w:proofErr w:type="spellEnd"/>
-      <w:r>
-        <w:rPr>
-          <w:rFonts w:ascii="Cambria Math" w:hAnsi="Cambria Math"/>
-          <w:highlight w:val="yellow"/>
-          <w:lang w:val="fr-FR"/>
-        </w:rPr>
-        <w:t xml:space="preserve"> ...). Le but est de battre tous les joueurs.</w:t>
-      </w:r>
-    </w:p>
-    <w:p>
-      <w:pPr>
-        <w:rPr>
-          <w:rFonts w:ascii="Cambria Math" w:hAnsi="Cambria Math"/>
-          <w:lang w:val="fr-FR"/>
-        </w:rPr>
-      </w:pPr>
-      <w:r>
-        <w:rPr>
-          <w:rFonts w:ascii="Cambria Math" w:hAnsi="Cambria Math"/>
-          <w:highlight w:val="yellow"/>
-          <w:lang w:val="fr-FR"/>
-        </w:rPr>
-        <w:t>Notre projet sera de créer un terrain entièrement destructible où deux joueurs pourront s’affronter par le biais de leurs “</w:t>
-      </w:r>
-      <w:proofErr w:type="spellStart"/>
-      <w:r>
-        <w:rPr>
-          <w:rFonts w:ascii="Cambria Math" w:hAnsi="Cambria Math"/>
-          <w:highlight w:val="yellow"/>
-          <w:lang w:val="fr-FR"/>
-        </w:rPr>
-        <w:t>worms</w:t>
-      </w:r>
-      <w:proofErr w:type="spellEnd"/>
-      <w:r>
-        <w:rPr>
-          <w:rFonts w:ascii="Cambria Math" w:hAnsi="Cambria Math"/>
-          <w:highlight w:val="yellow"/>
-          <w:lang w:val="fr-FR"/>
-        </w:rPr>
-        <w:t>”.  Les “</w:t>
-      </w:r>
-      <w:proofErr w:type="spellStart"/>
-      <w:r>
-        <w:rPr>
-          <w:rFonts w:ascii="Cambria Math" w:hAnsi="Cambria Math"/>
-          <w:highlight w:val="yellow"/>
-          <w:lang w:val="fr-FR"/>
-        </w:rPr>
-        <w:t>worms</w:t>
-      </w:r>
-      <w:proofErr w:type="spellEnd"/>
-      <w:r>
-        <w:rPr>
-          <w:rFonts w:ascii="Cambria Math" w:hAnsi="Cambria Math"/>
-          <w:highlight w:val="yellow"/>
-          <w:lang w:val="fr-FR"/>
-        </w:rPr>
-        <w:t>” pourront utiliser 3 armes : lance-roquettes, grenade, fusils. Ces armes détruiront donc le terrain plus ou moins en fonction de leur puissance. La trajectoire des projectiles sera modélisée via un moteur physique.</w:t>
-      </w:r>
-    </w:p>
-    <w:p>
-      <w:pPr>
         <w:ind w:firstLine="708"/>
         <w:jc w:val="both"/>
         <w:rPr>
@@ -893,7 +769,6 @@
           <w:rFonts w:ascii="Cambria Math" w:hAnsi="Cambria Math"/>
           <w:lang w:val="fr-FR"/>
         </w:rPr>
-        <w:lastRenderedPageBreak/>
         <w:t>Proposer deux types d’armes au joueur, le bazooka et la grenade, pouvant exploser ;</w:t>
       </w:r>
     </w:p>
@@ -1017,6 +892,7 @@
           <w:highlight w:val="yellow"/>
           <w:lang w:val="fr-FR"/>
         </w:rPr>
+        <w:lastRenderedPageBreak/>
         <w:t>la</w:t>
       </w:r>
       <w:proofErr w:type="gramEnd"/>
@@ -1932,6 +1808,28 @@
                 <w:lang w:val="fr-FR" w:eastAsia="fr-FR"/>
               </w:rPr>
             </w:pPr>
+          </w:p>
+          <w:p>
+            <w:pPr>
+              <w:spacing w:after="0" w:line="240" w:lineRule="auto"/>
+              <w:jc w:val="center"/>
+              <w:rPr>
+                <w:rFonts w:ascii="Cambria Math" w:eastAsia="Times New Roman" w:hAnsi="Cambria Math" w:cs="Times New Roman"/>
+                <w:szCs w:val="24"/>
+                <w:lang w:val="fr-FR" w:eastAsia="fr-FR"/>
+              </w:rPr>
+            </w:pPr>
+          </w:p>
+          <w:p>
+            <w:pPr>
+              <w:spacing w:after="0" w:line="240" w:lineRule="auto"/>
+              <w:jc w:val="center"/>
+              <w:rPr>
+                <w:rFonts w:ascii="Cambria Math" w:eastAsia="Times New Roman" w:hAnsi="Cambria Math" w:cs="Times New Roman"/>
+                <w:szCs w:val="24"/>
+                <w:lang w:val="fr-FR" w:eastAsia="fr-FR"/>
+              </w:rPr>
+            </w:pPr>
             <w:r>
               <w:rPr>
                 <w:rFonts w:ascii="Cambria Math" w:eastAsia="Times New Roman" w:hAnsi="Cambria Math" w:cs="Times New Roman"/>
@@ -2033,6 +1931,28 @@
               <w:right w:w="100" w:type="dxa"/>
             </w:tcMar>
           </w:tcPr>
+          <w:p>
+            <w:pPr>
+              <w:spacing w:after="0" w:line="240" w:lineRule="auto"/>
+              <w:jc w:val="center"/>
+              <w:rPr>
+                <w:rFonts w:ascii="Cambria Math" w:eastAsia="Times New Roman" w:hAnsi="Cambria Math" w:cs="Times New Roman"/>
+                <w:szCs w:val="24"/>
+                <w:lang w:val="fr-FR" w:eastAsia="fr-FR"/>
+              </w:rPr>
+            </w:pPr>
+          </w:p>
+          <w:p>
+            <w:pPr>
+              <w:spacing w:after="0" w:line="240" w:lineRule="auto"/>
+              <w:jc w:val="center"/>
+              <w:rPr>
+                <w:rFonts w:ascii="Cambria Math" w:eastAsia="Times New Roman" w:hAnsi="Cambria Math" w:cs="Times New Roman"/>
+                <w:szCs w:val="24"/>
+                <w:lang w:val="fr-FR" w:eastAsia="fr-FR"/>
+              </w:rPr>
+            </w:pPr>
+          </w:p>
           <w:p>
             <w:pPr>
               <w:spacing w:after="0" w:line="240" w:lineRule="auto"/>
@@ -2171,6 +2091,50 @@
                 <w:lang w:val="fr-FR" w:eastAsia="fr-FR"/>
               </w:rPr>
             </w:pPr>
+          </w:p>
+          <w:p>
+            <w:pPr>
+              <w:spacing w:after="0" w:line="240" w:lineRule="auto"/>
+              <w:jc w:val="center"/>
+              <w:rPr>
+                <w:rFonts w:ascii="Cambria Math" w:eastAsia="Times New Roman" w:hAnsi="Cambria Math" w:cs="Times New Roman"/>
+                <w:szCs w:val="24"/>
+                <w:lang w:val="fr-FR" w:eastAsia="fr-FR"/>
+              </w:rPr>
+            </w:pPr>
+          </w:p>
+          <w:p>
+            <w:pPr>
+              <w:spacing w:after="0" w:line="240" w:lineRule="auto"/>
+              <w:jc w:val="center"/>
+              <w:rPr>
+                <w:rFonts w:ascii="Cambria Math" w:eastAsia="Times New Roman" w:hAnsi="Cambria Math" w:cs="Times New Roman"/>
+                <w:szCs w:val="24"/>
+                <w:lang w:val="fr-FR" w:eastAsia="fr-FR"/>
+              </w:rPr>
+            </w:pPr>
+          </w:p>
+          <w:p>
+            <w:pPr>
+              <w:spacing w:after="0" w:line="240" w:lineRule="auto"/>
+              <w:jc w:val="center"/>
+              <w:rPr>
+                <w:rFonts w:ascii="Cambria Math" w:eastAsia="Times New Roman" w:hAnsi="Cambria Math" w:cs="Times New Roman"/>
+                <w:szCs w:val="24"/>
+                <w:lang w:val="fr-FR" w:eastAsia="fr-FR"/>
+              </w:rPr>
+            </w:pPr>
+          </w:p>
+          <w:p>
+            <w:pPr>
+              <w:spacing w:after="0" w:line="240" w:lineRule="auto"/>
+              <w:jc w:val="center"/>
+              <w:rPr>
+                <w:rFonts w:ascii="Cambria Math" w:eastAsia="Times New Roman" w:hAnsi="Cambria Math" w:cs="Times New Roman"/>
+                <w:szCs w:val="24"/>
+                <w:lang w:val="fr-FR" w:eastAsia="fr-FR"/>
+              </w:rPr>
+            </w:pPr>
             <w:r>
               <w:rPr>
                 <w:rFonts w:ascii="Cambria Math" w:eastAsia="Times New Roman" w:hAnsi="Cambria Math" w:cs="Times New Roman"/>
@@ -2208,6 +2172,14 @@
                 <w:lang w:val="fr-FR" w:eastAsia="fr-FR"/>
               </w:rPr>
             </w:pPr>
+            <w:r>
+              <w:rPr>
+                <w:rFonts w:ascii="Cambria Math" w:eastAsia="Times New Roman" w:hAnsi="Cambria Math" w:cs="Times New Roman"/>
+                <w:szCs w:val="24"/>
+                <w:lang w:val="fr-FR" w:eastAsia="fr-FR"/>
+              </w:rPr>
+              <w:t>Le moteur physique de ce projet permet de calculer l’accélération et la vitesse d’un objet en fonction des forces que l’objet subit. Il permet donc l’application d’une ou plusieurs forces à un objet en mouvement (projectiles, Worms). Il permet donc de modéliser notamment la gravité, les trajectoires des projectiles et les rebonds. Cette fonction permet aussi de détecter si un objet est en contact direct avec un bloc (utile pour les rebonds).</w:t>
+            </w:r>
           </w:p>
         </w:tc>
       </w:tr>
@@ -2270,6 +2242,18 @@
               <w:jc w:val="center"/>
               <w:rPr>
                 <w:rFonts w:ascii="Cambria Math" w:eastAsia="Times New Roman" w:hAnsi="Cambria Math" w:cs="Times New Roman"/>
+                <w:sz w:val="10"/>
+                <w:szCs w:val="24"/>
+                <w:lang w:val="fr-FR" w:eastAsia="fr-FR"/>
+              </w:rPr>
+            </w:pPr>
+          </w:p>
+          <w:p>
+            <w:pPr>
+              <w:spacing w:after="0" w:line="240" w:lineRule="auto"/>
+              <w:jc w:val="center"/>
+              <w:rPr>
+                <w:rFonts w:ascii="Cambria Math" w:eastAsia="Times New Roman" w:hAnsi="Cambria Math" w:cs="Times New Roman"/>
                 <w:szCs w:val="24"/>
                 <w:lang w:val="fr-FR" w:eastAsia="fr-FR"/>
               </w:rPr>
@@ -2310,6 +2294,14 @@
                 <w:lang w:val="fr-FR" w:eastAsia="fr-FR"/>
               </w:rPr>
             </w:pPr>
+            <w:r>
+              <w:rPr>
+                <w:rFonts w:ascii="Cambria Math" w:eastAsia="Times New Roman" w:hAnsi="Cambria Math" w:cs="Times New Roman"/>
+                <w:szCs w:val="24"/>
+                <w:lang w:val="fr-FR" w:eastAsia="fr-FR"/>
+              </w:rPr>
+              <w:t>Permet de stocker en mémoire une force ayant une composante selon x et y.</w:t>
+            </w:r>
           </w:p>
         </w:tc>
       </w:tr>
@@ -2377,12 +2369,35 @@
                 <w:lang w:val="fr-FR" w:eastAsia="fr-FR"/>
               </w:rPr>
             </w:pPr>
-            <w:r>
-              <w:rPr>
-                <w:rFonts w:ascii="Cambria Math" w:eastAsia="Times New Roman" w:hAnsi="Cambria Math" w:cs="Times New Roman"/>
-                <w:szCs w:val="24"/>
-                <w:lang w:val="fr-FR" w:eastAsia="fr-FR"/>
-              </w:rPr>
+          </w:p>
+          <w:p>
+            <w:pPr>
+              <w:spacing w:after="0" w:line="240" w:lineRule="auto"/>
+              <w:jc w:val="center"/>
+              <w:rPr>
+                <w:rFonts w:ascii="Cambria Math" w:eastAsia="Times New Roman" w:hAnsi="Cambria Math" w:cs="Times New Roman"/>
+                <w:szCs w:val="24"/>
+                <w:lang w:val="fr-FR" w:eastAsia="fr-FR"/>
+              </w:rPr>
+            </w:pPr>
+          </w:p>
+          <w:p>
+            <w:pPr>
+              <w:spacing w:after="0" w:line="240" w:lineRule="auto"/>
+              <w:jc w:val="center"/>
+              <w:rPr>
+                <w:rFonts w:ascii="Cambria Math" w:eastAsia="Times New Roman" w:hAnsi="Cambria Math" w:cs="Times New Roman"/>
+                <w:szCs w:val="24"/>
+                <w:lang w:val="fr-FR" w:eastAsia="fr-FR"/>
+              </w:rPr>
+            </w:pPr>
+            <w:r>
+              <w:rPr>
+                <w:rFonts w:ascii="Cambria Math" w:eastAsia="Times New Roman" w:hAnsi="Cambria Math" w:cs="Times New Roman"/>
+                <w:szCs w:val="24"/>
+                <w:lang w:val="fr-FR" w:eastAsia="fr-FR"/>
+              </w:rPr>
+              <w:lastRenderedPageBreak/>
               <w:t>⌀</w:t>
             </w:r>
           </w:p>
@@ -2413,6 +2428,24 @@
                 <w:lang w:val="fr-FR" w:eastAsia="fr-FR"/>
               </w:rPr>
             </w:pPr>
+            <w:r>
+              <w:rPr>
+                <w:rFonts w:ascii="Cambria Math" w:eastAsia="Times New Roman" w:hAnsi="Cambria Math" w:cs="Times New Roman"/>
+                <w:szCs w:val="24"/>
+                <w:lang w:val="fr-FR" w:eastAsia="fr-FR"/>
+              </w:rPr>
+              <w:lastRenderedPageBreak/>
+              <w:t xml:space="preserve">Permet de définir complétement un « Worms ». En effet, cette classe gère le nom, la couleur (i.e. l’équipe du </w:t>
+            </w:r>
+            <w:r>
+              <w:rPr>
+                <w:rFonts w:ascii="Cambria Math" w:eastAsia="Times New Roman" w:hAnsi="Cambria Math" w:cs="Times New Roman"/>
+                <w:szCs w:val="24"/>
+                <w:lang w:val="fr-FR" w:eastAsia="fr-FR"/>
+              </w:rPr>
+              <w:lastRenderedPageBreak/>
+              <w:t>Worms), la vie de celui-ci et l’affichage graphique. Les méthodes de cette classe permettent d’afficher à l’écran toutes ces informations. Cette classe permet d’enlever (/rajouter) de la vie au Worms. Cette classe permet également de déplacer le Worms.</w:t>
+            </w:r>
           </w:p>
         </w:tc>
       </w:tr>
@@ -2491,6 +2524,17 @@
                 <w:lang w:val="fr-FR" w:eastAsia="fr-FR"/>
               </w:rPr>
             </w:pPr>
+          </w:p>
+          <w:p>
+            <w:pPr>
+              <w:spacing w:after="0" w:line="240" w:lineRule="auto"/>
+              <w:jc w:val="center"/>
+              <w:rPr>
+                <w:rFonts w:ascii="Cambria Math" w:eastAsia="Times New Roman" w:hAnsi="Cambria Math" w:cs="Times New Roman"/>
+                <w:szCs w:val="24"/>
+                <w:lang w:val="fr-FR" w:eastAsia="fr-FR"/>
+              </w:rPr>
+            </w:pPr>
             <w:r>
               <w:rPr>
                 <w:rFonts w:ascii="Cambria Math" w:eastAsia="Times New Roman" w:hAnsi="Cambria Math" w:cs="Times New Roman"/>
@@ -2534,6 +2578,129 @@
                 <w:lang w:val="fr-FR" w:eastAsia="fr-FR"/>
               </w:rPr>
               <w:t>Permet de générer le terrain ou vont s’affronter les Worms grâce à une image bitmap. (Anciennement, ce générateur pouvait créer des terrains aléatoirement mais pour des soucis d’esthétisme nous avons opté pour des terrains pré-faits.)</w:t>
+            </w:r>
+          </w:p>
+        </w:tc>
+      </w:tr>
+      <w:tr>
+        <w:tc>
+          <w:tcPr>
+            <w:tcW w:w="1753" w:type="dxa"/>
+            <w:tcBorders>
+              <w:top w:val="single" w:sz="8" w:space="0" w:color="000000"/>
+              <w:left w:val="single" w:sz="8" w:space="0" w:color="000000"/>
+              <w:bottom w:val="single" w:sz="8" w:space="0" w:color="000000"/>
+              <w:right w:val="single" w:sz="8" w:space="0" w:color="000000"/>
+            </w:tcBorders>
+            <w:shd w:val="clear" w:color="auto" w:fill="E7E6E6" w:themeFill="background2"/>
+            <w:tcMar>
+              <w:top w:w="100" w:type="dxa"/>
+              <w:left w:w="100" w:type="dxa"/>
+              <w:bottom w:w="100" w:type="dxa"/>
+              <w:right w:w="100" w:type="dxa"/>
+            </w:tcMar>
+          </w:tcPr>
+          <w:p>
+            <w:pPr>
+              <w:spacing w:after="0" w:line="240" w:lineRule="auto"/>
+              <w:rPr>
+                <w:rFonts w:ascii="Cambria Math" w:eastAsia="Times New Roman" w:hAnsi="Cambria Math" w:cs="Arial"/>
+                <w:color w:val="000000"/>
+                <w:lang w:val="fr-FR" w:eastAsia="fr-FR"/>
+              </w:rPr>
+            </w:pPr>
+            <w:proofErr w:type="spellStart"/>
+            <w:r>
+              <w:rPr>
+                <w:rFonts w:ascii="Cambria Math" w:eastAsia="Times New Roman" w:hAnsi="Cambria Math" w:cs="Arial"/>
+                <w:color w:val="000000"/>
+                <w:lang w:val="fr-FR" w:eastAsia="fr-FR"/>
+              </w:rPr>
+              <w:t>Map</w:t>
+            </w:r>
+            <w:proofErr w:type="spellEnd"/>
+          </w:p>
+        </w:tc>
+        <w:tc>
+          <w:tcPr>
+            <w:tcW w:w="2206" w:type="dxa"/>
+            <w:tcBorders>
+              <w:top w:val="single" w:sz="8" w:space="0" w:color="000000"/>
+              <w:left w:val="single" w:sz="8" w:space="0" w:color="000000"/>
+              <w:bottom w:val="single" w:sz="8" w:space="0" w:color="000000"/>
+              <w:right w:val="single" w:sz="8" w:space="0" w:color="000000"/>
+            </w:tcBorders>
+            <w:tcMar>
+              <w:top w:w="100" w:type="dxa"/>
+              <w:left w:w="100" w:type="dxa"/>
+              <w:bottom w:w="100" w:type="dxa"/>
+              <w:right w:w="100" w:type="dxa"/>
+            </w:tcMar>
+          </w:tcPr>
+          <w:p>
+            <w:pPr>
+              <w:spacing w:after="0" w:line="240" w:lineRule="auto"/>
+              <w:jc w:val="center"/>
+              <w:rPr>
+                <w:rFonts w:ascii="Cambria Math" w:eastAsia="Times New Roman" w:hAnsi="Cambria Math" w:cs="Times New Roman"/>
+                <w:szCs w:val="24"/>
+                <w:lang w:val="fr-FR" w:eastAsia="fr-FR"/>
+              </w:rPr>
+            </w:pPr>
+          </w:p>
+          <w:p>
+            <w:pPr>
+              <w:spacing w:after="0" w:line="240" w:lineRule="auto"/>
+              <w:jc w:val="center"/>
+              <w:rPr>
+                <w:rFonts w:ascii="Cambria Math" w:eastAsia="Times New Roman" w:hAnsi="Cambria Math" w:cs="Times New Roman"/>
+                <w:szCs w:val="24"/>
+                <w:lang w:val="fr-FR" w:eastAsia="fr-FR"/>
+              </w:rPr>
+            </w:pPr>
+            <w:r>
+              <w:rPr>
+                <w:rFonts w:ascii="Cambria Math" w:eastAsia="Times New Roman" w:hAnsi="Cambria Math" w:cs="Times New Roman"/>
+                <w:szCs w:val="24"/>
+                <w:lang w:val="fr-FR" w:eastAsia="fr-FR"/>
+              </w:rPr>
+              <w:t>⌀</w:t>
+            </w:r>
+          </w:p>
+        </w:tc>
+        <w:tc>
+          <w:tcPr>
+            <w:tcW w:w="5387" w:type="dxa"/>
+            <w:tcBorders>
+              <w:top w:val="single" w:sz="8" w:space="0" w:color="000000"/>
+              <w:left w:val="single" w:sz="8" w:space="0" w:color="000000"/>
+              <w:bottom w:val="single" w:sz="8" w:space="0" w:color="000000"/>
+              <w:right w:val="single" w:sz="8" w:space="0" w:color="000000"/>
+            </w:tcBorders>
+            <w:tcMar>
+              <w:top w:w="100" w:type="dxa"/>
+              <w:left w:w="100" w:type="dxa"/>
+              <w:bottom w:w="100" w:type="dxa"/>
+              <w:right w:w="100" w:type="dxa"/>
+            </w:tcMar>
+          </w:tcPr>
+          <w:p>
+            <w:pPr>
+              <w:spacing w:after="0" w:line="240" w:lineRule="auto"/>
+              <w:jc w:val="both"/>
+              <w:rPr>
+                <w:rFonts w:ascii="Cambria Math" w:eastAsia="Times New Roman" w:hAnsi="Cambria Math" w:cs="Times New Roman"/>
+                <w:szCs w:val="24"/>
+                <w:lang w:val="fr-FR" w:eastAsia="fr-FR"/>
+              </w:rPr>
+            </w:pPr>
+            <w:r>
+              <w:rPr>
+                <w:rFonts w:ascii="Cambria Math" w:eastAsia="Times New Roman" w:hAnsi="Cambria Math" w:cs="Times New Roman"/>
+                <w:szCs w:val="24"/>
+                <w:lang w:val="fr-FR" w:eastAsia="fr-FR"/>
+              </w:rPr>
+              <w:t>Permet de stocker plus facilement les informations nécessaires à la génération d’un terrain (adresse du fond d’écran, textures, etc…)</w:t>
             </w:r>
           </w:p>
         </w:tc>
@@ -2768,6 +2935,14 @@
                 <w:lang w:val="fr-FR" w:eastAsia="fr-FR"/>
               </w:rPr>
             </w:pPr>
+            <w:r>
+              <w:rPr>
+                <w:rFonts w:ascii="Cambria Math" w:eastAsia="Times New Roman" w:hAnsi="Cambria Math" w:cs="Times New Roman"/>
+                <w:szCs w:val="24"/>
+                <w:lang w:val="fr-FR" w:eastAsia="fr-FR"/>
+              </w:rPr>
+              <w:t>Permet d’afficher une interface graphique interactive où le joueur peut sélectionner son arme.</w:t>
+            </w:r>
           </w:p>
         </w:tc>
       </w:tr>
@@ -2831,6 +3006,39 @@
               <w:spacing w:after="0" w:line="240" w:lineRule="auto"/>
               <w:jc w:val="center"/>
               <w:rPr>
+                <w:rFonts w:ascii="Cambria Math" w:eastAsia="Times New Roman" w:hAnsi="Cambria Math" w:cs="Times New Roman"/>
+                <w:szCs w:val="24"/>
+                <w:lang w:val="fr-FR" w:eastAsia="fr-FR"/>
+              </w:rPr>
+            </w:pPr>
+          </w:p>
+          <w:p>
+            <w:pPr>
+              <w:spacing w:after="0" w:line="240" w:lineRule="auto"/>
+              <w:jc w:val="center"/>
+              <w:rPr>
+                <w:rFonts w:ascii="Cambria Math" w:eastAsia="Times New Roman" w:hAnsi="Cambria Math" w:cs="Times New Roman"/>
+                <w:szCs w:val="24"/>
+                <w:lang w:val="fr-FR" w:eastAsia="fr-FR"/>
+              </w:rPr>
+            </w:pPr>
+          </w:p>
+          <w:p>
+            <w:pPr>
+              <w:spacing w:after="0" w:line="240" w:lineRule="auto"/>
+              <w:jc w:val="center"/>
+              <w:rPr>
+                <w:rFonts w:ascii="Cambria Math" w:eastAsia="Times New Roman" w:hAnsi="Cambria Math" w:cs="Times New Roman"/>
+                <w:szCs w:val="24"/>
+                <w:lang w:val="fr-FR" w:eastAsia="fr-FR"/>
+              </w:rPr>
+            </w:pPr>
+          </w:p>
+          <w:p>
+            <w:pPr>
+              <w:spacing w:after="0" w:line="240" w:lineRule="auto"/>
+              <w:jc w:val="center"/>
+              <w:rPr>
                 <w:rFonts w:ascii="Cambria Math" w:eastAsia="Times New Roman" w:hAnsi="Cambria Math" w:cs="Arial"/>
                 <w:color w:val="000000"/>
                 <w:sz w:val="20"/>
@@ -2873,112 +3081,14 @@
                 <w:lang w:val="fr-FR" w:eastAsia="fr-FR"/>
               </w:rPr>
             </w:pPr>
-          </w:p>
-        </w:tc>
-      </w:tr>
-      <w:tr>
-        <w:tc>
-          <w:tcPr>
-            <w:tcW w:w="1753" w:type="dxa"/>
-            <w:tcBorders>
-              <w:top w:val="single" w:sz="8" w:space="0" w:color="000000"/>
-              <w:left w:val="single" w:sz="8" w:space="0" w:color="000000"/>
-              <w:bottom w:val="single" w:sz="8" w:space="0" w:color="000000"/>
-              <w:right w:val="single" w:sz="8" w:space="0" w:color="000000"/>
-            </w:tcBorders>
-            <w:shd w:val="clear" w:color="auto" w:fill="E7E6E6" w:themeFill="background2"/>
-            <w:tcMar>
-              <w:top w:w="100" w:type="dxa"/>
-              <w:left w:w="100" w:type="dxa"/>
-              <w:bottom w:w="100" w:type="dxa"/>
-              <w:right w:w="100" w:type="dxa"/>
-            </w:tcMar>
-            <w:hideMark/>
-          </w:tcPr>
-          <w:p>
-            <w:pPr>
-              <w:spacing w:after="0" w:line="240" w:lineRule="auto"/>
-              <w:rPr>
-                <w:rFonts w:ascii="Cambria Math" w:eastAsia="Times New Roman" w:hAnsi="Cambria Math" w:cs="Times New Roman"/>
-                <w:szCs w:val="24"/>
-                <w:lang w:val="fr-FR" w:eastAsia="fr-FR"/>
-              </w:rPr>
-            </w:pPr>
-            <w:proofErr w:type="spellStart"/>
-            <w:r>
-              <w:rPr>
-                <w:rFonts w:ascii="Cambria Math" w:eastAsia="Times New Roman" w:hAnsi="Cambria Math" w:cs="Times New Roman"/>
-                <w:szCs w:val="24"/>
-                <w:lang w:val="fr-FR" w:eastAsia="fr-FR"/>
-              </w:rPr>
-              <w:t>Map</w:t>
-            </w:r>
-            <w:proofErr w:type="spellEnd"/>
-          </w:p>
-        </w:tc>
-        <w:tc>
-          <w:tcPr>
-            <w:tcW w:w="2206" w:type="dxa"/>
-            <w:tcBorders>
-              <w:top w:val="single" w:sz="8" w:space="0" w:color="000000"/>
-              <w:left w:val="single" w:sz="8" w:space="0" w:color="000000"/>
-              <w:bottom w:val="single" w:sz="8" w:space="0" w:color="000000"/>
-              <w:right w:val="single" w:sz="8" w:space="0" w:color="000000"/>
-            </w:tcBorders>
-            <w:tcMar>
-              <w:top w:w="100" w:type="dxa"/>
-              <w:left w:w="100" w:type="dxa"/>
-              <w:bottom w:w="100" w:type="dxa"/>
-              <w:right w:w="100" w:type="dxa"/>
-            </w:tcMar>
-          </w:tcPr>
-          <w:p>
-            <w:pPr>
-              <w:spacing w:after="0" w:line="240" w:lineRule="auto"/>
-              <w:jc w:val="center"/>
-              <w:rPr>
-                <w:rFonts w:ascii="Cambria Math" w:eastAsia="Times New Roman" w:hAnsi="Cambria Math" w:cs="Times New Roman"/>
-                <w:szCs w:val="24"/>
-                <w:lang w:val="fr-FR" w:eastAsia="fr-FR"/>
-              </w:rPr>
-            </w:pPr>
-            <w:r>
-              <w:rPr>
-                <w:rFonts w:ascii="Cambria Math" w:eastAsia="Times New Roman" w:hAnsi="Cambria Math" w:cs="Times New Roman"/>
-                <w:szCs w:val="24"/>
-                <w:lang w:val="fr-FR" w:eastAsia="fr-FR"/>
-              </w:rPr>
-              <w:t>⌀</w:t>
-            </w:r>
-          </w:p>
-        </w:tc>
-        <w:tc>
-          <w:tcPr>
-            <w:tcW w:w="5387" w:type="dxa"/>
-            <w:tcBorders>
-              <w:top w:val="single" w:sz="8" w:space="0" w:color="000000"/>
-              <w:left w:val="single" w:sz="8" w:space="0" w:color="000000"/>
-              <w:bottom w:val="single" w:sz="8" w:space="0" w:color="000000"/>
-              <w:right w:val="single" w:sz="8" w:space="0" w:color="000000"/>
-            </w:tcBorders>
-            <w:tcMar>
-              <w:top w:w="100" w:type="dxa"/>
-              <w:left w:w="100" w:type="dxa"/>
-              <w:bottom w:w="100" w:type="dxa"/>
-              <w:right w:w="100" w:type="dxa"/>
-            </w:tcMar>
-            <w:hideMark/>
-          </w:tcPr>
-          <w:p>
-            <w:pPr>
-              <w:spacing w:after="0" w:line="240" w:lineRule="auto"/>
-              <w:jc w:val="both"/>
-              <w:rPr>
-                <w:rFonts w:ascii="Cambria Math" w:eastAsia="Times New Roman" w:hAnsi="Cambria Math" w:cs="Times New Roman"/>
-                <w:szCs w:val="24"/>
-                <w:lang w:val="fr-FR" w:eastAsia="fr-FR"/>
-              </w:rPr>
-            </w:pPr>
+            <w:r>
+              <w:rPr>
+                <w:rFonts w:ascii="Cambria Math" w:eastAsia="Times New Roman" w:hAnsi="Cambria Math" w:cs="Times New Roman"/>
+                <w:szCs w:val="24"/>
+                <w:lang w:val="fr-FR" w:eastAsia="fr-FR"/>
+              </w:rPr>
+              <w:t>Cette classe permet de gérer le système tour à tour du jeu. Elle choisit quel joueur va jouer en alternant entre les deux équipes. Cette classe permet également d’afficher à l’écran qui doit jouer et à indiquer une mort. La fin du jeu est ainsi réaliser par cette classe qui détecte lorsqu’une équipe n’a plus de joueur. Elle affiche alors l’écran de fin.</w:t>
+            </w:r>
           </w:p>
         </w:tc>
       </w:tr>
@@ -2994,23 +3104,330 @@
     </w:p>
     <w:p>
       <w:pPr>
+        <w:jc w:val="both"/>
         <w:rPr>
           <w:rFonts w:ascii="Cambria Math" w:hAnsi="Cambria Math"/>
-          <w:lang w:val="fr-FR"/>
-        </w:rPr>
-      </w:pPr>
+          <w:b/>
+          <w:sz w:val="24"/>
+          <w:lang w:val="fr-FR"/>
+        </w:rPr>
+      </w:pPr>
+      <w:r>
+        <w:rPr>
+          <w:rFonts w:ascii="Cambria Math" w:hAnsi="Cambria Math"/>
+          <w:b/>
+          <w:sz w:val="24"/>
+          <w:lang w:val="fr-FR"/>
+        </w:rPr>
+        <w:t>Pour mieux comprendre la physique du jeu :</w:t>
+      </w:r>
     </w:p>
     <w:p>
       <w:pPr>
+        <w:ind w:firstLine="708"/>
+        <w:jc w:val="both"/>
         <w:rPr>
           <w:rFonts w:ascii="Cambria Math" w:hAnsi="Cambria Math"/>
           <w:lang w:val="fr-FR"/>
         </w:rPr>
       </w:pPr>
+      <w:r>
+        <w:rPr>
+          <w:rFonts w:ascii="Cambria" w:hAnsi="Cambria"/>
+          <w:noProof/>
+          <w:sz w:val="24"/>
+          <w:lang w:val="fr-FR" w:eastAsia="fr-FR"/>
+        </w:rPr>
+        <mc:AlternateContent>
+          <mc:Choice Requires="wpg">
+            <w:drawing>
+              <wp:anchor distT="0" distB="0" distL="114300" distR="114300" simplePos="0" relativeHeight="251661312" behindDoc="0" locked="0" layoutInCell="1" allowOverlap="1">
+                <wp:simplePos x="0" y="0"/>
+                <wp:positionH relativeFrom="column">
+                  <wp:posOffset>742588</wp:posOffset>
+                </wp:positionH>
+                <wp:positionV relativeFrom="paragraph">
+                  <wp:posOffset>574675</wp:posOffset>
+                </wp:positionV>
+                <wp:extent cx="4384040" cy="2834640"/>
+                <wp:effectExtent l="0" t="0" r="0" b="3810"/>
+                <wp:wrapTopAndBottom/>
+                <wp:docPr id="4" name="Groupe 4"/>
+                <wp:cNvGraphicFramePr/>
+                <a:graphic xmlns:a="http://schemas.openxmlformats.org/drawingml/2006/main">
+                  <a:graphicData uri="http://schemas.microsoft.com/office/word/2010/wordprocessingGroup">
+                    <wpg:wgp>
+                      <wpg:cNvGrpSpPr/>
+                      <wpg:grpSpPr>
+                        <a:xfrm>
+                          <a:off x="0" y="0"/>
+                          <a:ext cx="4384040" cy="2834640"/>
+                          <a:chOff x="0" y="0"/>
+                          <a:chExt cx="3441700" cy="2225040"/>
+                        </a:xfrm>
+                      </wpg:grpSpPr>
+                      <pic:pic xmlns:pic="http://schemas.openxmlformats.org/drawingml/2006/picture">
+                        <pic:nvPicPr>
+                          <pic:cNvPr id="2" name="Image 2" descr="C:\Users\ToTo\Downloads\29883646_207490926677708_1818274309_o.png"/>
+                          <pic:cNvPicPr>
+                            <a:picLocks noChangeAspect="1"/>
+                          </pic:cNvPicPr>
+                        </pic:nvPicPr>
+                        <pic:blipFill>
+                          <a:blip r:embed="rId10" cstate="print">
+                            <a:extLst>
+                              <a:ext uri="{28A0092B-C50C-407E-A947-70E740481C1C}">
+                                <a14:useLocalDpi xmlns:a14="http://schemas.microsoft.com/office/drawing/2010/main" val="0"/>
+                              </a:ext>
+                            </a:extLst>
+                          </a:blip>
+                          <a:srcRect/>
+                          <a:stretch>
+                            <a:fillRect/>
+                          </a:stretch>
+                        </pic:blipFill>
+                        <pic:spPr bwMode="auto">
+                          <a:xfrm>
+                            <a:off x="0" y="0"/>
+                            <a:ext cx="3373120" cy="1898650"/>
+                          </a:xfrm>
+                          <a:prstGeom prst="rect">
+                            <a:avLst/>
+                          </a:prstGeom>
+                          <a:noFill/>
+                          <a:ln>
+                            <a:noFill/>
+                          </a:ln>
+                        </pic:spPr>
+                      </pic:pic>
+                      <wps:wsp>
+                        <wps:cNvPr id="3" name="Zone de texte 3"/>
+                        <wps:cNvSpPr txBox="1"/>
+                        <wps:spPr>
+                          <a:xfrm>
+                            <a:off x="68580" y="1958340"/>
+                            <a:ext cx="3373120" cy="266700"/>
+                          </a:xfrm>
+                          <a:prstGeom prst="rect">
+                            <a:avLst/>
+                          </a:prstGeom>
+                          <a:solidFill>
+                            <a:prstClr val="white"/>
+                          </a:solidFill>
+                          <a:ln>
+                            <a:noFill/>
+                          </a:ln>
+                          <a:effectLst/>
+                        </wps:spPr>
+                        <wps:txbx>
+                          <w:txbxContent>
+                            <w:p>
+                              <w:pPr>
+                                <w:pStyle w:val="Lgende"/>
+                                <w:jc w:val="center"/>
+                                <w:rPr>
+                                  <w:rFonts w:ascii="Cambria Math" w:hAnsi="Cambria Math"/>
+                                  <w:noProof/>
+                                  <w:color w:val="0070C0"/>
+                                  <w:lang w:val="fr-FR"/>
+                                </w:rPr>
+                              </w:pPr>
+                              <w:r>
+                                <w:rPr>
+                                  <w:color w:val="0070C0"/>
+                                  <w:lang w:val="fr-FR"/>
+                                </w:rPr>
+                                <w:t xml:space="preserve">Figure </w:t>
+                              </w:r>
+                              <w:r>
+                                <w:rPr>
+                                  <w:color w:val="0070C0"/>
+                                </w:rPr>
+                                <w:fldChar w:fldCharType="begin"/>
+                              </w:r>
+                              <w:r>
+                                <w:rPr>
+                                  <w:color w:val="0070C0"/>
+                                  <w:lang w:val="fr-FR"/>
+                                </w:rPr>
+                                <w:instrText xml:space="preserve"> SEQ Figure \* ARABIC </w:instrText>
+                              </w:r>
+                              <w:r>
+                                <w:rPr>
+                                  <w:color w:val="0070C0"/>
+                                </w:rPr>
+                                <w:fldChar w:fldCharType="separate"/>
+                              </w:r>
+                              <w:r>
+                                <w:rPr>
+                                  <w:noProof/>
+                                  <w:color w:val="0070C0"/>
+                                  <w:lang w:val="fr-FR"/>
+                                </w:rPr>
+                                <w:t>1</w:t>
+                              </w:r>
+                              <w:r>
+                                <w:rPr>
+                                  <w:color w:val="0070C0"/>
+                                </w:rPr>
+                                <w:fldChar w:fldCharType="end"/>
+                              </w:r>
+                              <w:r>
+                                <w:rPr>
+                                  <w:color w:val="0070C0"/>
+                                  <w:lang w:val="fr-FR"/>
+                                </w:rPr>
+                                <w:t xml:space="preserve"> : Capture d'écran du mode montrant la physique du jeu</w:t>
+                              </w:r>
+                            </w:p>
+                          </w:txbxContent>
+                        </wps:txbx>
+                        <wps:bodyPr rot="0" spcFirstLastPara="0" vertOverflow="overflow" horzOverflow="overflow" vert="horz" wrap="square" lIns="0" tIns="0" rIns="0" bIns="0" numCol="1" spcCol="0" rtlCol="0" fromWordArt="0" anchor="t" anchorCtr="0" forceAA="0" compatLnSpc="1">
+                          <a:prstTxWarp prst="textNoShape">
+                            <a:avLst/>
+                          </a:prstTxWarp>
+                          <a:noAutofit/>
+                        </wps:bodyPr>
+                      </wps:wsp>
+                    </wpg:wgp>
+                  </a:graphicData>
+                </a:graphic>
+                <wp14:sizeRelH relativeFrom="margin">
+                  <wp14:pctWidth>0</wp14:pctWidth>
+                </wp14:sizeRelH>
+                <wp14:sizeRelV relativeFrom="margin">
+                  <wp14:pctHeight>0</wp14:pctHeight>
+                </wp14:sizeRelV>
+              </wp:anchor>
+            </w:drawing>
+          </mc:Choice>
+          <mc:Fallback>
+            <w:pict>
+              <v:group id="Groupe 4" o:spid="_x0000_s1026" style="position:absolute;left:0;text-align:left;margin-left:58.45pt;margin-top:45.25pt;width:345.2pt;height:223.2pt;z-index:251661312;mso-width-relative:margin;mso-height-relative:margin" coordsize="34417,22250" o:gfxdata="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">
+                <v:shape id="Image 2" o:spid="_x0000_s1027" type="#_x0000_t75" style="position:absolute;width:33731;height:18986;visibility:visible;mso-wrap-style:square" o:gfxdata="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">
+                  <v:imagedata r:id="rId11" o:title="29883646_207490926677708_1818274309_o"/>
+                  <v:path arrowok="t"/>
+                </v:shape>
+                <v:shapetype id="_x0000_t202" coordsize="21600,21600" o:spt="202" path="m,l,21600r21600,l21600,xe">
+                  <v:stroke joinstyle="miter"/>
+                  <v:path gradientshapeok="t" o:connecttype="rect"/>
+                </v:shapetype>
+                <v:shape id="Zone de texte 3" o:spid="_x0000_s1028" type="#_x0000_t202" style="position:absolute;left:685;top:19583;width:33732;height:2667;visibility:visible;mso-wrap-style:square;v-text-anchor:top" o:gfxdata="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" stroked="f">
+                  <v:textbox inset="0,0,0,0">
+                    <w:txbxContent>
+                      <w:p>
+                        <w:pPr>
+                          <w:pStyle w:val="Lgende"/>
+                          <w:jc w:val="center"/>
+                          <w:rPr>
+                            <w:rFonts w:ascii="Cambria Math" w:hAnsi="Cambria Math"/>
+                            <w:noProof/>
+                            <w:color w:val="0070C0"/>
+                            <w:lang w:val="fr-FR"/>
+                          </w:rPr>
+                        </w:pPr>
+                        <w:r>
+                          <w:rPr>
+                            <w:color w:val="0070C0"/>
+                            <w:lang w:val="fr-FR"/>
+                          </w:rPr>
+                          <w:t xml:space="preserve">Figure </w:t>
+                        </w:r>
+                        <w:r>
+                          <w:rPr>
+                            <w:color w:val="0070C0"/>
+                          </w:rPr>
+                          <w:fldChar w:fldCharType="begin"/>
+                        </w:r>
+                        <w:r>
+                          <w:rPr>
+                            <w:color w:val="0070C0"/>
+                            <w:lang w:val="fr-FR"/>
+                          </w:rPr>
+                          <w:instrText xml:space="preserve"> SEQ Figure \* ARABIC </w:instrText>
+                        </w:r>
+                        <w:r>
+                          <w:rPr>
+                            <w:color w:val="0070C0"/>
+                          </w:rPr>
+                          <w:fldChar w:fldCharType="separate"/>
+                        </w:r>
+                        <w:r>
+                          <w:rPr>
+                            <w:noProof/>
+                            <w:color w:val="0070C0"/>
+                            <w:lang w:val="fr-FR"/>
+                          </w:rPr>
+                          <w:t>1</w:t>
+                        </w:r>
+                        <w:r>
+                          <w:rPr>
+                            <w:color w:val="0070C0"/>
+                          </w:rPr>
+                          <w:fldChar w:fldCharType="end"/>
+                        </w:r>
+                        <w:r>
+                          <w:rPr>
+                            <w:color w:val="0070C0"/>
+                            <w:lang w:val="fr-FR"/>
+                          </w:rPr>
+                          <w:t xml:space="preserve"> : Capture d'écran du mode montrant la physique du jeu</w:t>
+                        </w:r>
+                      </w:p>
+                    </w:txbxContent>
+                  </v:textbox>
+                </v:shape>
+                <w10:wrap type="topAndBottom"/>
+              </v:group>
+            </w:pict>
+          </mc:Fallback>
+        </mc:AlternateContent>
+      </w:r>
+      <w:r>
+        <w:rPr>
+          <w:rFonts w:ascii="Cambria Math" w:hAnsi="Cambria Math"/>
+          <w:lang w:val="fr-FR"/>
+        </w:rPr>
+        <w:t>Afin de comprendre comment le moteur physique fonctionne et mieux appréhender la logique de notre code, nous avons mis en place un mode affichant les données physiques calculées à l’écran. Ce mode est accessible en appuyant sur la touche « c » du clavier.</w:t>
+      </w:r>
+      <w:r>
+        <w:rPr>
+          <w:rFonts w:ascii="Cambria Math" w:hAnsi="Cambria Math"/>
+          <w:noProof/>
+          <w:lang w:val="fr-FR" w:eastAsia="fr-FR"/>
+        </w:rPr>
+        <w:t xml:space="preserve"> </w:t>
+      </w:r>
     </w:p>
     <w:p>
       <w:pPr>
-        <w:rPr>
+        <w:jc w:val="both"/>
+        <w:rPr>
+          <w:rFonts w:ascii="Cambria Math" w:hAnsi="Cambria Math"/>
+          <w:lang w:val="fr-FR"/>
+        </w:rPr>
+      </w:pPr>
+      <w:r>
+        <w:rPr>
+          <w:rFonts w:ascii="Cambria Math" w:hAnsi="Cambria Math"/>
+          <w:lang w:val="fr-FR"/>
+        </w:rPr>
+        <w:lastRenderedPageBreak/>
+        <w:t>Ce mode permet ainsi un affichage des blocs plus clair (en violet). Les Worms sont également entourés d’un rectangle vert symbolisant l’espace qu’occupe le Worms à l’écran.</w:t>
+      </w:r>
+      <w:r>
+        <w:rPr>
+          <w:rFonts w:ascii="Cambria Math" w:hAnsi="Cambria Math"/>
+          <w:lang w:val="fr-FR"/>
+        </w:rPr>
+        <w:t xml:space="preserve"> Ce phénomène s’applique également aux projectiles. Ce mode affiche également, pour chaque Worms, son nom, sa position x et y sur l’écran en pixel et sa position convertit dans l’espace en mètres. L’accélération et la vitesse selon x et y sont aussi affichées.</w:t>
+      </w:r>
+    </w:p>
+    <w:p>
+      <w:pPr>
+        <w:jc w:val="both"/>
+        <w:rPr>
+          <w:rFonts w:ascii="Cambria Math" w:hAnsi="Cambria Math"/>
           <w:lang w:val="fr-FR"/>
         </w:rPr>
       </w:pPr>
@@ -3057,7 +3474,7 @@
         </w:rPr>
         <w:t xml:space="preserve">Javadoc de la librairie Slick2D, </w:t>
       </w:r>
-      <w:hyperlink r:id="rId10" w:history="1">
+      <w:hyperlink r:id="rId12" w:history="1">
         <w:r>
           <w:rPr>
             <w:rStyle w:val="Lienhypertexte"/>
@@ -3128,7 +3545,7 @@
         </w:rPr>
         <w:t xml:space="preserve">Tutoriels sur Slick2D et en particulier </w:t>
       </w:r>
-      <w:hyperlink r:id="rId11" w:history="1">
+      <w:hyperlink r:id="rId13" w:history="1">
         <w:r>
           <w:rPr>
             <w:rStyle w:val="Lienhypertexte"/>
@@ -3245,7 +3662,7 @@
         </w:rPr>
         <w:t xml:space="preserve">Notre projet sur Github </w:t>
       </w:r>
-      <w:hyperlink r:id="rId12" w:history="1">
+      <w:hyperlink r:id="rId14" w:history="1">
         <w:r>
           <w:rPr>
             <w:rStyle w:val="Lienhypertexte"/>
@@ -3344,7 +3761,19 @@
         <w:rPr>
           <w:lang w:val="fr-FR"/>
         </w:rPr>
-        <w:t xml:space="preserve"> On pourrait, en effet, imaginer coder une animation du Worms lors de son déplacement (Avec des </w:t>
+        <w:t xml:space="preserve"> On pourrait, en effet, imaginer coder une animation du Worms lors de son déplacement (</w:t>
+      </w:r>
+      <w:r>
+        <w:rPr>
+          <w:lang w:val="fr-FR"/>
+        </w:rPr>
+        <w:t>a</w:t>
+      </w:r>
+      <w:r>
+        <w:rPr>
+          <w:lang w:val="fr-FR"/>
+        </w:rPr>
+        <w:t xml:space="preserve">vec des </w:t>
       </w:r>
       <w:proofErr w:type="spellStart"/>
       <w:r>
@@ -3364,14 +3793,31 @@
         <w:rPr>
           <w:lang w:val="fr-FR"/>
         </w:rPr>
-        <w:t xml:space="preserve"> Enfin, on pourrait imaginer l’ajout d’armes </w:t>
-      </w:r>
-      <w:r>
-        <w:rPr>
-          <w:lang w:val="fr-FR"/>
-        </w:rPr>
-        <w:lastRenderedPageBreak/>
-        <w:t>variées comme des armes au corps à corps. Aussi</w:t>
+        <w:t xml:space="preserve"> </w:t>
+      </w:r>
+      <w:r>
+        <w:rPr>
+          <w:lang w:val="fr-FR"/>
+        </w:rPr>
+        <w:t>O</w:t>
+      </w:r>
+      <w:r>
+        <w:rPr>
+          <w:lang w:val="fr-FR"/>
+        </w:rPr>
+        <w:t xml:space="preserve">n pourrait </w:t>
+      </w:r>
+      <w:r>
+        <w:rPr>
+          <w:lang w:val="fr-FR"/>
+        </w:rPr>
+        <w:t xml:space="preserve">également </w:t>
+      </w:r>
+      <w:r>
+        <w:rPr>
+          <w:lang w:val="fr-FR"/>
+        </w:rPr>
+        <w:t>imaginer l’ajout d’armes variées comme des armes au corps à corps. Aussi</w:t>
       </w:r>
       <w:r>
         <w:rPr>
@@ -3396,97 +3842,17 @@
           <w:lang w:val="fr-FR"/>
         </w:rPr>
         <w:t>.</w:t>
+      </w:r>
+      <w:r>
+        <w:rPr>
+          <w:lang w:val="fr-FR"/>
+        </w:rPr>
+        <w:t xml:space="preserve"> Enfin, avec plus de temps, l’ajout du vent intervenant dans la direction des projectiles aurait pu être implémenté. L’ajout de blocs avec différentes résistances et d’un didacticiel pour familiariser le joueur avec les commandes aurait pu être ajouté au projet.</w:t>
       </w:r>
     </w:p>
     <w:p>
       <w:pPr>
-        <w:pStyle w:val="NormalWeb"/>
-        <w:spacing w:before="0" w:beforeAutospacing="0" w:after="0" w:afterAutospacing="0"/>
-        <w:rPr>
-          <w:rFonts w:ascii="Cambria Math" w:hAnsi="Cambria Math"/>
-          <w:highlight w:val="yellow"/>
-        </w:rPr>
-      </w:pPr>
-      <w:r>
-        <w:rPr>
-          <w:rFonts w:ascii="Cambria Math" w:hAnsi="Cambria Math" w:cs="Arial"/>
-          <w:color w:val="000000"/>
-          <w:sz w:val="22"/>
-          <w:szCs w:val="22"/>
-          <w:highlight w:val="yellow"/>
-        </w:rPr>
-        <w:t>Idée de bonus:</w:t>
-      </w:r>
-    </w:p>
-    <w:p>
-      <w:pPr>
-        <w:pStyle w:val="NormalWeb"/>
-        <w:spacing w:before="0" w:beforeAutospacing="0" w:after="0" w:afterAutospacing="0"/>
-        <w:rPr>
-          <w:rFonts w:ascii="Cambria Math" w:hAnsi="Cambria Math"/>
-          <w:highlight w:val="yellow"/>
-        </w:rPr>
-      </w:pPr>
-      <w:proofErr w:type="gramStart"/>
-      <w:r>
-        <w:rPr>
-          <w:rFonts w:ascii="Cambria Math" w:hAnsi="Cambria Math" w:cs="Arial"/>
-          <w:color w:val="000000"/>
-          <w:sz w:val="22"/>
-          <w:szCs w:val="22"/>
-          <w:highlight w:val="yellow"/>
-        </w:rPr>
-        <w:t>vent</w:t>
-      </w:r>
-      <w:proofErr w:type="gramEnd"/>
-    </w:p>
-    <w:p>
-      <w:pPr>
-        <w:pStyle w:val="NormalWeb"/>
-        <w:spacing w:before="0" w:beforeAutospacing="0" w:after="0" w:afterAutospacing="0"/>
-        <w:rPr>
-          <w:rFonts w:ascii="Cambria Math" w:hAnsi="Cambria Math" w:cs="Arial"/>
-          <w:color w:val="000000"/>
-          <w:sz w:val="22"/>
-          <w:szCs w:val="22"/>
-        </w:rPr>
-      </w:pPr>
-      <w:r>
-        <w:rPr>
-          <w:rFonts w:ascii="Cambria Math" w:hAnsi="Cambria Math" w:cs="Arial"/>
-          <w:color w:val="000000"/>
-          <w:sz w:val="22"/>
-          <w:szCs w:val="22"/>
-          <w:highlight w:val="yellow"/>
-        </w:rPr>
-        <w:t>Blocs avec différentes résistances</w:t>
-      </w:r>
-    </w:p>
-    <w:p>
-      <w:pPr>
-        <w:pStyle w:val="NormalWeb"/>
-        <w:spacing w:before="0" w:beforeAutospacing="0" w:after="0" w:afterAutospacing="0"/>
-        <w:rPr>
-          <w:rFonts w:ascii="Cambria Math" w:hAnsi="Cambria Math"/>
-        </w:rPr>
-      </w:pPr>
-      <w:proofErr w:type="gramStart"/>
-      <w:r>
-        <w:rPr>
-          <w:rFonts w:ascii="Cambria Math" w:hAnsi="Cambria Math" w:cs="Arial"/>
-          <w:color w:val="000000"/>
-          <w:sz w:val="22"/>
-          <w:szCs w:val="22"/>
-          <w:highlight w:val="yellow"/>
-        </w:rPr>
-        <w:t>didacticiel</w:t>
-      </w:r>
-      <w:bookmarkStart w:id="5" w:name="_GoBack"/>
-      <w:bookmarkEnd w:id="5"/>
-      <w:proofErr w:type="gramEnd"/>
-    </w:p>
-    <w:p>
-      <w:pPr>
+        <w:ind w:firstLine="708"/>
         <w:rPr>
           <w:lang w:val="fr-FR"/>
         </w:rPr>
@@ -3552,7 +3918,19 @@
         <w:rPr>
           <w:lang w:val="fr-FR"/>
         </w:rPr>
-        <w:t>Néanmoins ces bugs restent assez rares.</w:t>
+        <w:t>Néanmoins</w:t>
+      </w:r>
+      <w:r>
+        <w:rPr>
+          <w:lang w:val="fr-FR"/>
+        </w:rPr>
+        <w:t>,</w:t>
+      </w:r>
+      <w:r>
+        <w:rPr>
+          <w:lang w:val="fr-FR"/>
+        </w:rPr>
+        <w:t xml:space="preserve"> ces bugs restent assez rares.</w:t>
       </w:r>
     </w:p>
     <w:p>
@@ -3569,40 +3947,189 @@
           <w:lang w:val="fr-FR"/>
         </w:rPr>
       </w:pPr>
-      <w:bookmarkStart w:id="6" w:name="_Toc510096685"/>
+      <w:bookmarkStart w:id="5" w:name="_Toc510096685"/>
       <w:r>
         <w:rPr>
           <w:lang w:val="fr-FR"/>
         </w:rPr>
         <w:t>VI – Carnet de route</w:t>
       </w:r>
-      <w:bookmarkEnd w:id="6"/>
+      <w:bookmarkEnd w:id="5"/>
     </w:p>
     <w:p>
       <w:pPr>
         <w:rPr>
-          <w:highlight w:val="yellow"/>
-          <w:lang w:val="fr-FR"/>
-        </w:rPr>
-      </w:pPr>
-      <w:proofErr w:type="gramStart"/>
-      <w:r>
-        <w:rPr>
           <w:rFonts w:ascii="Cambria Math" w:hAnsi="Cambria Math"/>
           <w:highlight w:val="yellow"/>
           <w:lang w:val="fr-FR"/>
         </w:rPr>
-        <w:t>carnet</w:t>
-      </w:r>
-      <w:proofErr w:type="gramEnd"/>
+      </w:pPr>
+      <w:proofErr w:type="gramStart"/>
       <w:r>
         <w:rPr>
           <w:rFonts w:ascii="Cambria Math" w:hAnsi="Cambria Math"/>
           <w:highlight w:val="yellow"/>
           <w:lang w:val="fr-FR"/>
         </w:rPr>
+        <w:t>carnet</w:t>
+      </w:r>
+      <w:proofErr w:type="gramEnd"/>
+      <w:r>
+        <w:rPr>
+          <w:rFonts w:ascii="Cambria Math" w:hAnsi="Cambria Math"/>
+          <w:highlight w:val="yellow"/>
+          <w:lang w:val="fr-FR"/>
+        </w:rPr>
         <w:t xml:space="preserve"> de route et échéancier décrivant l’évolution de votre travail au fil des semaines</w:t>
       </w:r>
+    </w:p>
+    <w:p>
+      <w:pPr>
+        <w:rPr>
+          <w:rFonts w:ascii="Cambria Math" w:hAnsi="Cambria Math"/>
+          <w:highlight w:val="yellow"/>
+          <w:lang w:val="fr-FR"/>
+        </w:rPr>
+      </w:pPr>
+      <w:r>
+        <w:rPr>
+          <w:rFonts w:ascii="Cambria Math" w:hAnsi="Cambria Math"/>
+          <w:highlight w:val="yellow"/>
+          <w:lang w:val="fr-FR"/>
+        </w:rPr>
+        <w:t>Insérer un tableau qui fait quoi</w:t>
+      </w:r>
+    </w:p>
+    <w:tbl>
+      <w:tblPr>
+        <w:tblStyle w:val="Grilledutableau"/>
+        <w:tblW w:w="0" w:type="auto"/>
+        <w:tblLook w:val="04A0" w:firstRow="1" w:lastRow="0" w:firstColumn="1" w:lastColumn="0" w:noHBand="0" w:noVBand="1"/>
+      </w:tblPr>
+      <w:tblGrid>
+        <w:gridCol w:w="3256"/>
+        <w:gridCol w:w="5806"/>
+      </w:tblGrid>
+      <w:tr>
+        <w:tc>
+          <w:tcPr>
+            <w:tcW w:w="3256" w:type="dxa"/>
+            <w:shd w:val="clear" w:color="auto" w:fill="5B9BD5" w:themeFill="accent1"/>
+          </w:tcPr>
+          <w:p>
+            <w:pPr>
+              <w:jc w:val="center"/>
+              <w:rPr>
+                <w:rFonts w:ascii="Cambria Math" w:hAnsi="Cambria Math"/>
+                <w:lang w:val="fr-FR"/>
+              </w:rPr>
+            </w:pPr>
+            <w:r>
+              <w:rPr>
+                <w:rFonts w:ascii="Cambria Math" w:hAnsi="Cambria Math"/>
+                <w:lang w:val="fr-FR"/>
+              </w:rPr>
+              <w:t>Tâches</w:t>
+            </w:r>
+          </w:p>
+        </w:tc>
+        <w:tc>
+          <w:tcPr>
+            <w:tcW w:w="5806" w:type="dxa"/>
+            <w:shd w:val="clear" w:color="auto" w:fill="5B9BD5" w:themeFill="accent1"/>
+          </w:tcPr>
+          <w:p>
+            <w:pPr>
+              <w:jc w:val="center"/>
+              <w:rPr>
+                <w:rFonts w:ascii="Cambria Math" w:hAnsi="Cambria Math"/>
+                <w:lang w:val="fr-FR"/>
+              </w:rPr>
+            </w:pPr>
+            <w:r>
+              <w:rPr>
+                <w:rFonts w:ascii="Cambria Math" w:hAnsi="Cambria Math"/>
+                <w:lang w:val="fr-FR"/>
+              </w:rPr>
+              <w:t>Personne(s) de l’équipe en charge de la tâche</w:t>
+            </w:r>
+          </w:p>
+        </w:tc>
+      </w:tr>
+      <w:tr>
+        <w:tc>
+          <w:tcPr>
+            <w:tcW w:w="3256" w:type="dxa"/>
+          </w:tcPr>
+          <w:p>
+            <w:pPr>
+              <w:jc w:val="center"/>
+              <w:rPr>
+                <w:rFonts w:ascii="Cambria Math" w:hAnsi="Cambria Math"/>
+                <w:highlight w:val="yellow"/>
+                <w:lang w:val="fr-FR"/>
+              </w:rPr>
+            </w:pPr>
+            <w:bookmarkStart w:id="6" w:name="_GoBack"/>
+            <w:bookmarkEnd w:id="6"/>
+          </w:p>
+        </w:tc>
+        <w:tc>
+          <w:tcPr>
+            <w:tcW w:w="5806" w:type="dxa"/>
+          </w:tcPr>
+          <w:p>
+            <w:pPr>
+              <w:jc w:val="center"/>
+              <w:rPr>
+                <w:rFonts w:ascii="Cambria Math" w:hAnsi="Cambria Math"/>
+                <w:highlight w:val="yellow"/>
+                <w:lang w:val="fr-FR"/>
+              </w:rPr>
+            </w:pPr>
+          </w:p>
+        </w:tc>
+      </w:tr>
+      <w:tr>
+        <w:tc>
+          <w:tcPr>
+            <w:tcW w:w="3256" w:type="dxa"/>
+          </w:tcPr>
+          <w:p>
+            <w:pPr>
+              <w:jc w:val="center"/>
+              <w:rPr>
+                <w:rFonts w:ascii="Cambria Math" w:hAnsi="Cambria Math"/>
+                <w:highlight w:val="yellow"/>
+                <w:lang w:val="fr-FR"/>
+              </w:rPr>
+            </w:pPr>
+          </w:p>
+        </w:tc>
+        <w:tc>
+          <w:tcPr>
+            <w:tcW w:w="5806" w:type="dxa"/>
+          </w:tcPr>
+          <w:p>
+            <w:pPr>
+              <w:jc w:val="center"/>
+              <w:rPr>
+                <w:rFonts w:ascii="Cambria Math" w:hAnsi="Cambria Math"/>
+                <w:highlight w:val="yellow"/>
+                <w:lang w:val="fr-FR"/>
+              </w:rPr>
+            </w:pPr>
+          </w:p>
+        </w:tc>
+      </w:tr>
+    </w:tbl>
+    <w:p>
+      <w:pPr>
+        <w:rPr>
+          <w:highlight w:val="yellow"/>
+          <w:lang w:val="fr-FR"/>
+        </w:rPr>
+      </w:pPr>
     </w:p>
     <w:p>
       <w:pPr>
@@ -3624,7 +4151,7 @@
             <wp:cNvGraphicFramePr/>
             <a:graphic xmlns:a="http://schemas.openxmlformats.org/drawingml/2006/main">
               <a:graphicData uri="http://schemas.openxmlformats.org/drawingml/2006/chart">
-                <c:chart xmlns:c="http://schemas.openxmlformats.org/drawingml/2006/chart" xmlns:r="http://schemas.openxmlformats.org/officeDocument/2006/relationships" r:id="rId13"/>
+                <c:chart xmlns:c="http://schemas.openxmlformats.org/drawingml/2006/chart" xmlns:r="http://schemas.openxmlformats.org/officeDocument/2006/relationships" r:id="rId15"/>
               </a:graphicData>
             </a:graphic>
           </wp:inline>
@@ -3658,7 +4185,7 @@
       </w:r>
     </w:p>
     <w:sectPr>
-      <w:footerReference w:type="default" r:id="rId14"/>
+      <w:footerReference w:type="default" r:id="rId16"/>
       <w:pgSz w:w="11906" w:h="16838"/>
       <w:pgMar w:top="1417" w:right="1417" w:bottom="1417" w:left="1417" w:header="708" w:footer="708" w:gutter="0"/>
       <w:cols w:space="708"/>
@@ -3724,7 +4251,7 @@
             <w:noProof/>
             <w:lang w:val="fr-FR"/>
           </w:rPr>
-          <w:t>4</w:t>
+          <w:t>5</w:t>
         </w:r>
         <w:r>
           <w:fldChar w:fldCharType="end"/>
@@ -4957,6 +5484,44 @@
       <w:lang w:val="fr-FR" w:eastAsia="fr-FR"/>
     </w:rPr>
   </w:style>
+  <w:style w:type="paragraph" w:styleId="Lgende">
+    <w:name w:val="caption"/>
+    <w:basedOn w:val="Normal"/>
+    <w:next w:val="Normal"/>
+    <w:uiPriority w:val="35"/>
+    <w:unhideWhenUsed/>
+    <w:qFormat/>
+    <w:rsid w:val="00392788"/>
+    <w:pPr>
+      <w:spacing w:after="200" w:line="240" w:lineRule="auto"/>
+    </w:pPr>
+    <w:rPr>
+      <w:i/>
+      <w:iCs/>
+      <w:color w:val="44546A" w:themeColor="text2"/>
+      <w:sz w:val="18"/>
+      <w:szCs w:val="18"/>
+    </w:rPr>
+  </w:style>
+  <w:style w:type="table" w:styleId="Grilledutableau">
+    <w:name w:val="Table Grid"/>
+    <w:basedOn w:val="TableauNormal"/>
+    <w:uiPriority w:val="39"/>
+    <w:rsid w:val="002F0405"/>
+    <w:pPr>
+      <w:spacing w:after="0" w:line="240" w:lineRule="auto"/>
+    </w:pPr>
+    <w:tblPr>
+      <w:tblBorders>
+        <w:top w:val="single" w:sz="4" w:space="0" w:color="auto"/>
+        <w:left w:val="single" w:sz="4" w:space="0" w:color="auto"/>
+        <w:bottom w:val="single" w:sz="4" w:space="0" w:color="auto"/>
+        <w:right w:val="single" w:sz="4" w:space="0" w:color="auto"/>
+        <w:insideH w:val="single" w:sz="4" w:space="0" w:color="auto"/>
+        <w:insideV w:val="single" w:sz="4" w:space="0" w:color="auto"/>
+      </w:tblBorders>
+    </w:tblPr>
+  </w:style>
 </w:styles>
 </file>
 
@@ -5231,11 +5796,11 @@
         </c:dLbls>
         <c:gapWidth val="12"/>
         <c:overlap val="100"/>
-        <c:axId val="-1356284976"/>
-        <c:axId val="-1221117440"/>
+        <c:axId val="319477856"/>
+        <c:axId val="319479488"/>
       </c:barChart>
       <c:catAx>
-        <c:axId val="-1356284976"/>
+        <c:axId val="319477856"/>
         <c:scaling>
           <c:orientation val="minMax"/>
         </c:scaling>
@@ -5278,7 +5843,7 @@
             <a:endParaRPr lang="fr-FR"/>
           </a:p>
         </c:txPr>
-        <c:crossAx val="-1221117440"/>
+        <c:crossAx val="319479488"/>
         <c:crosses val="autoZero"/>
         <c:auto val="1"/>
         <c:lblAlgn val="ctr"/>
@@ -5286,7 +5851,7 @@
         <c:noMultiLvlLbl val="0"/>
       </c:catAx>
       <c:valAx>
-        <c:axId val="-1221117440"/>
+        <c:axId val="319479488"/>
         <c:scaling>
           <c:orientation val="minMax"/>
           <c:max val="43192"/>
@@ -5339,7 +5904,7 @@
             <a:endParaRPr lang="fr-FR"/>
           </a:p>
         </c:txPr>
-        <c:crossAx val="-1356284976"/>
+        <c:crossAx val="319477856"/>
         <c:crosses val="autoZero"/>
         <c:crossBetween val="between"/>
         <c:majorUnit val="3"/>
@@ -6198,7 +6763,7 @@
 </file>
 
 <file path=customXml/itemProps1.xml><?xml version="1.0" encoding="utf-8"?>
-<ds:datastoreItem xmlns:ds="http://schemas.openxmlformats.org/officeDocument/2006/customXml" ds:itemID="{BE38F559-4A96-46A8-906E-579A1035DF75}">
+<ds:datastoreItem xmlns:ds="http://schemas.openxmlformats.org/officeDocument/2006/customXml" ds:itemID="{B6BCD9AA-C52E-4824-99A7-7285CC86F0E4}">
   <ds:schemaRefs>
     <ds:schemaRef ds:uri="http://schemas.openxmlformats.org/officeDocument/2006/bibliography"/>
   </ds:schemaRefs>

</xml_diff>

<commit_message>
Micro corrections (Passage sur l'affichage graphique de la physique)
</commit_message>
<xml_diff>
--- a/Rendu/RenduFinal-Worms.docx
+++ b/Rendu/RenduFinal-Worms.docx
@@ -1,6 +1,6 @@
 
 <file path=word/document.xml><?xml version="1.0" encoding="utf-8"?>
-<w:document xmlns:wpc="http://schemas.microsoft.com/office/word/2010/wordprocessingCanvas" xmlns:mc="http://schemas.openxmlformats.org/markup-compatibility/2006" xmlns:o="urn:schemas-microsoft-com:office:office" xmlns:r="http://schemas.openxmlformats.org/officeDocument/2006/relationships" xmlns:m="http://schemas.openxmlformats.org/officeDocument/2006/math" xmlns:v="urn:schemas-microsoft-com:vml" xmlns:wp14="http://schemas.microsoft.com/office/word/2010/wordprocessingDrawing" xmlns:wp="http://schemas.openxmlformats.org/drawingml/2006/wordprocessingDrawing" xmlns:w10="urn:schemas-microsoft-com:office:word" xmlns:w="http://schemas.openxmlformats.org/wordprocessingml/2006/main" xmlns:w14="http://schemas.microsoft.com/office/word/2010/wordml" xmlns:w15="http://schemas.microsoft.com/office/word/2012/wordml" xmlns:wpg="http://schemas.microsoft.com/office/word/2010/wordprocessingGroup" xmlns:wpi="http://schemas.microsoft.com/office/word/2010/wordprocessingInk" xmlns:wne="http://schemas.microsoft.com/office/word/2006/wordml" xmlns:wps="http://schemas.microsoft.com/office/word/2010/wordprocessingShape" mc:Ignorable="w14 w15 wp14">
+<w:document xmlns:wpc="http://schemas.microsoft.com/office/word/2010/wordprocessingCanvas" xmlns:cx="http://schemas.microsoft.com/office/drawing/2014/chartex" xmlns:cx1="http://schemas.microsoft.com/office/drawing/2015/9/8/chartex" xmlns:cx2="http://schemas.microsoft.com/office/drawing/2015/10/21/chartex" xmlns:cx3="http://schemas.microsoft.com/office/drawing/2016/5/9/chartex" xmlns:cx4="http://schemas.microsoft.com/office/drawing/2016/5/10/chartex" xmlns:cx5="http://schemas.microsoft.com/office/drawing/2016/5/11/chartex" xmlns:cx6="http://schemas.microsoft.com/office/drawing/2016/5/12/chartex" xmlns:cx7="http://schemas.microsoft.com/office/drawing/2016/5/13/chartex" xmlns:cx8="http://schemas.microsoft.com/office/drawing/2016/5/14/chartex" xmlns:mc="http://schemas.openxmlformats.org/markup-compatibility/2006" xmlns:aink="http://schemas.microsoft.com/office/drawing/2016/ink" xmlns:am3d="http://schemas.microsoft.com/office/drawing/2017/model3d" xmlns:o="urn:schemas-microsoft-com:office:office" xmlns:r="http://schemas.openxmlformats.org/officeDocument/2006/relationships" xmlns:m="http://schemas.openxmlformats.org/officeDocument/2006/math" xmlns:v="urn:schemas-microsoft-com:vml" xmlns:wp14="http://schemas.microsoft.com/office/word/2010/wordprocessingDrawing" xmlns:wp="http://schemas.openxmlformats.org/drawingml/2006/wordprocessingDrawing" xmlns:w10="urn:schemas-microsoft-com:office:word" xmlns:w="http://schemas.openxmlformats.org/wordprocessingml/2006/main" xmlns:w14="http://schemas.microsoft.com/office/word/2010/wordml" xmlns:w15="http://schemas.microsoft.com/office/word/2012/wordml" xmlns:w16cid="http://schemas.microsoft.com/office/word/2016/wordml/cid" xmlns:w16se="http://schemas.microsoft.com/office/word/2015/wordml/symex" xmlns:wpg="http://schemas.microsoft.com/office/word/2010/wordprocessingGroup" xmlns:wpi="http://schemas.microsoft.com/office/word/2010/wordprocessingInk" xmlns:wne="http://schemas.microsoft.com/office/word/2006/wordml" xmlns:wps="http://schemas.microsoft.com/office/word/2010/wordprocessingShape" mc:Ignorable="w14 w15 w16se w16cid wp14">
   <w:body>
     <w:p>
       <w:pPr>
@@ -3304,15 +3304,14 @@
           <mc:Fallback>
             <w:pict>
               <v:group id="Groupe 4" o:spid="_x0000_s1026" style="position:absolute;left:0;text-align:left;margin-left:58.45pt;margin-top:45.25pt;width:345.2pt;height:223.2pt;z-index:251661312;mso-width-relative:margin;mso-height-relative:margin" coordsize="34417,22250" o:gfxdata="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